<commit_message>
icils webinar script update
</commit_message>
<xml_diff>
--- a/Code/ICILS/Teacher Report_Outline_Tech_in_practices_0527.docx
+++ b/Code/ICILS/Teacher Report_Outline_Tech_in_practices_0527.docx
@@ -25281,6 +25281,2602 @@
           <w:sz w:val="20"/>
           <w:szCs w:val="20"/>
         </w:rPr>
+      </w:pPr>
+      <w:r>
+        <w:rPr>
+          <w:rFonts w:ascii="Arial" w:hAnsi="Arial" w:cs="Arial"/>
+          <w:sz w:val="20"/>
+          <w:szCs w:val="20"/>
+        </w:rPr>
+        <w:t xml:space="preserve">NOTE: </w:t>
+      </w:r>
+      <w:r>
+        <w:rPr>
+          <w:rFonts w:ascii="Arial" w:hAnsi="Arial" w:cs="Arial"/>
+          <w:sz w:val="20"/>
+          <w:szCs w:val="20"/>
+        </w:rPr>
+        <w:t xml:space="preserve">Teaching practices are ordered by percentage of teachers, who agree or strongly agreed with having enough time to prepare lessons, using ICT in them, from largest to smallest. </w:t>
+      </w:r>
+      <w:r>
+        <w:rPr>
+          <w:rFonts w:ascii="Arial" w:hAnsi="Arial" w:cs="Arial"/>
+          <w:sz w:val="18"/>
+          <w:szCs w:val="18"/>
+        </w:rPr>
+        <w:t xml:space="preserve">Standard error is noted by </w:t>
+      </w:r>
+      <w:proofErr w:type="spellStart"/>
+      <w:r>
+        <w:rPr>
+          <w:rFonts w:ascii="Arial" w:hAnsi="Arial" w:cs="Arial"/>
+          <w:i/>
+          <w:iCs/>
+          <w:sz w:val="18"/>
+          <w:szCs w:val="18"/>
+        </w:rPr>
+        <w:t>s.e.</w:t>
+      </w:r>
+      <w:proofErr w:type="spellEnd"/>
+      <w:r>
+        <w:rPr>
+          <w:rFonts w:ascii="Arial" w:hAnsi="Arial" w:cs="Arial"/>
+          <w:i/>
+          <w:iCs/>
+          <w:sz w:val="18"/>
+          <w:szCs w:val="18"/>
+        </w:rPr>
+        <w:t xml:space="preserve"> </w:t>
+      </w:r>
+      <w:r>
+        <w:rPr>
+          <w:rFonts w:ascii="Arial" w:hAnsi="Arial" w:cs="Arial"/>
+          <w:sz w:val="20"/>
+          <w:szCs w:val="20"/>
+        </w:rPr>
+        <w:t>Additional notes will be added to future drafts.</w:t>
+      </w:r>
+      <w:r>
+        <w:rPr>
+          <w:rFonts w:ascii="Arial" w:hAnsi="Arial" w:cs="Arial"/>
+          <w:sz w:val="20"/>
+          <w:szCs w:val="20"/>
+        </w:rPr>
+        <w:br/>
+      </w:r>
+      <w:r>
+        <w:rPr>
+          <w:rFonts w:ascii="Arial" w:hAnsi="Arial" w:cs="Arial"/>
+          <w:sz w:val="20"/>
+          <w:szCs w:val="20"/>
+        </w:rPr>
+        <w:t xml:space="preserve">SOURCE: </w:t>
+      </w:r>
+      <w:r>
+        <w:rPr>
+          <w:rFonts w:ascii="Arial" w:hAnsi="Arial" w:cs="Arial"/>
+          <w:sz w:val="20"/>
+          <w:szCs w:val="20"/>
+        </w:rPr>
+        <w:t>International Association for the Evaluation of Educational Achievement (IEA), The International Computer and Information Literacy Study (ICILS), 2018.</w:t>
+      </w:r>
+    </w:p>
+    <w:p>
+      <w:pPr>
+        <w:pStyle w:val="super-scripted"/>
+        <w:spacing w:before="120" w:beforeAutospacing="0" w:after="360" w:afterAutospacing="0" w:line="255" w:lineRule="atLeast"/>
+        <w:rPr>
+          <w:rFonts w:ascii="Arial" w:hAnsi="Arial" w:cs="Arial"/>
+          <w:color w:val="FF0000"/>
+          <w:sz w:val="20"/>
+          <w:szCs w:val="20"/>
+        </w:rPr>
+      </w:pPr>
+      <w:r>
+        <w:rPr>
+          <w:rFonts w:ascii="Arial" w:hAnsi="Arial" w:cs="Arial"/>
+          <w:color w:val="FF0000"/>
+          <w:sz w:val="20"/>
+          <w:szCs w:val="20"/>
+        </w:rPr>
+        <w:t>Table 5.1. created by Yuqi on 2/6/23 that merged the three variables “</w:t>
+      </w:r>
+      <w:r>
+        <w:rPr>
+          <w:rFonts w:ascii="Arial" w:hAnsi="Arial" w:cs="Arial"/>
+          <w:color w:val="FF0000"/>
+          <w:sz w:val="20"/>
+          <w:szCs w:val="20"/>
+        </w:rPr>
+        <w:t>Enough time to prepare lessons</w:t>
+      </w:r>
+      <w:r>
+        <w:rPr>
+          <w:rFonts w:ascii="Arial" w:hAnsi="Arial" w:cs="Arial"/>
+          <w:color w:val="FF0000"/>
+          <w:sz w:val="20"/>
+          <w:szCs w:val="20"/>
+        </w:rPr>
+        <w:t>” “</w:t>
+      </w:r>
+      <w:r>
+        <w:rPr>
+          <w:rFonts w:ascii="Arial" w:hAnsi="Arial" w:cs="Arial"/>
+          <w:color w:val="FF0000"/>
+          <w:sz w:val="20"/>
+          <w:szCs w:val="20"/>
+        </w:rPr>
+        <w:t>Sufficient opportunity to develop expertise</w:t>
+      </w:r>
+      <w:r>
+        <w:rPr>
+          <w:rFonts w:ascii="Arial" w:hAnsi="Arial" w:cs="Arial"/>
+          <w:color w:val="FF0000"/>
+          <w:sz w:val="20"/>
+          <w:szCs w:val="20"/>
+        </w:rPr>
+        <w:t>”, “</w:t>
+      </w:r>
+      <w:r>
+        <w:rPr>
+          <w:rFonts w:ascii="Arial" w:hAnsi="Arial" w:cs="Arial"/>
+          <w:color w:val="FF0000"/>
+          <w:sz w:val="20"/>
+          <w:szCs w:val="20"/>
+        </w:rPr>
+        <w:t>Sufficient technical support</w:t>
+      </w:r>
+      <w:r>
+        <w:rPr>
+          <w:rFonts w:ascii="Arial" w:hAnsi="Arial" w:cs="Arial"/>
+          <w:color w:val="FF0000"/>
+          <w:sz w:val="20"/>
+          <w:szCs w:val="20"/>
+        </w:rPr>
+        <w:t xml:space="preserve">” into one. R code </w:t>
+      </w:r>
+      <w:hyperlink r:id="rId19" w:history="1">
+        <w:r>
+          <w:rPr>
+            <w:rStyle w:val="Hyperlink"/>
+            <w:rFonts w:ascii="Arial" w:hAnsi="Arial" w:cs="Arial"/>
+            <w:color w:val="FF0000"/>
+            <w:sz w:val="20"/>
+            <w:szCs w:val="20"/>
+          </w:rPr>
+          <w:t>here</w:t>
+        </w:r>
+      </w:hyperlink>
+      <w:r>
+        <w:rPr>
+          <w:rFonts w:ascii="Arial" w:hAnsi="Arial" w:cs="Arial"/>
+          <w:color w:val="FF0000"/>
+          <w:sz w:val="20"/>
+          <w:szCs w:val="20"/>
+        </w:rPr>
+        <w:t>.</w:t>
+      </w:r>
+    </w:p>
+    <w:tbl>
+      <w:tblPr>
+        <w:tblW w:w="6745" w:type="dxa"/>
+        <w:tblLayout w:type="fixed"/>
+        <w:tblLook w:val="04A0" w:firstRow="1" w:lastRow="0" w:firstColumn="1" w:lastColumn="0" w:noHBand="0" w:noVBand="1"/>
+      </w:tblPr>
+      <w:tblGrid>
+        <w:gridCol w:w="2785"/>
+        <w:gridCol w:w="990"/>
+        <w:gridCol w:w="990"/>
+        <w:gridCol w:w="990"/>
+        <w:gridCol w:w="990"/>
+      </w:tblGrid>
+      <w:tr>
+        <w:trPr>
+          <w:trHeight w:val="277"/>
+        </w:trPr>
+        <w:tc>
+          <w:tcPr>
+            <w:tcW w:w="2785" w:type="dxa"/>
+            <w:tcBorders>
+              <w:top w:val="single" w:sz="4" w:space="0" w:color="auto"/>
+              <w:left w:val="single" w:sz="4" w:space="0" w:color="auto"/>
+              <w:bottom w:val="single" w:sz="4" w:space="0" w:color="auto"/>
+              <w:right w:val="single" w:sz="4" w:space="0" w:color="auto"/>
+            </w:tcBorders>
+            <w:shd w:val="clear" w:color="auto" w:fill="003A70"/>
+            <w:vAlign w:val="center"/>
+            <w:hideMark/>
+          </w:tcPr>
+          <w:p>
+            <w:pPr>
+              <w:jc w:val="center"/>
+              <w:rPr>
+                <w:rFonts w:ascii="Calibri" w:hAnsi="Calibri" w:cs="Calibri"/>
+                <w:b/>
+                <w:color w:val="FFFFFF" w:themeColor="background1"/>
+                <w:sz w:val="20"/>
+                <w:szCs w:val="20"/>
+                <w:lang w:eastAsia="zh-CN"/>
+              </w:rPr>
+            </w:pPr>
+            <w:r>
+              <w:rPr>
+                <w:rFonts w:ascii="Calibri" w:hAnsi="Calibri" w:cs="Calibri"/>
+                <w:b/>
+                <w:color w:val="FFFFFF" w:themeColor="background1"/>
+                <w:sz w:val="20"/>
+                <w:szCs w:val="20"/>
+                <w:lang w:eastAsia="zh-CN"/>
+              </w:rPr>
+              <w:lastRenderedPageBreak/>
+              <w:t> </w:t>
+            </w:r>
+          </w:p>
+        </w:tc>
+        <w:tc>
+          <w:tcPr>
+            <w:tcW w:w="3960" w:type="dxa"/>
+            <w:gridSpan w:val="4"/>
+            <w:tcBorders>
+              <w:top w:val="single" w:sz="4" w:space="0" w:color="auto"/>
+              <w:left w:val="nil"/>
+              <w:bottom w:val="single" w:sz="4" w:space="0" w:color="auto"/>
+              <w:right w:val="single" w:sz="4" w:space="0" w:color="auto"/>
+            </w:tcBorders>
+            <w:shd w:val="clear" w:color="auto" w:fill="003A70"/>
+            <w:vAlign w:val="center"/>
+            <w:hideMark/>
+          </w:tcPr>
+          <w:p>
+            <w:pPr>
+              <w:jc w:val="center"/>
+              <w:rPr>
+                <w:rFonts w:ascii="Calibri" w:hAnsi="Calibri" w:cs="Calibri"/>
+                <w:b/>
+                <w:color w:val="FFFFFF" w:themeColor="background1"/>
+                <w:sz w:val="20"/>
+                <w:szCs w:val="20"/>
+                <w:lang w:eastAsia="zh-CN"/>
+              </w:rPr>
+            </w:pPr>
+            <w:r>
+              <w:rPr>
+                <w:rFonts w:ascii="Calibri" w:hAnsi="Calibri" w:cs="Calibri"/>
+                <w:b/>
+                <w:color w:val="FFFFFF" w:themeColor="background1"/>
+                <w:sz w:val="20"/>
+                <w:szCs w:val="20"/>
+                <w:lang w:eastAsia="zh-CN"/>
+              </w:rPr>
+              <w:t xml:space="preserve">Merged </w:t>
+            </w:r>
+            <w:r>
+              <w:rPr>
+                <w:rFonts w:ascii="Calibri" w:hAnsi="Calibri" w:cs="Times"/>
+                <w:b/>
+                <w:iCs/>
+              </w:rPr>
+              <w:t>perception of ICT</w:t>
+            </w:r>
+            <w:r>
+              <w:rPr>
+                <w:rFonts w:ascii="Calibri" w:hAnsi="Calibri" w:cs="Times"/>
+                <w:b/>
+                <w:iCs/>
+              </w:rPr>
+              <w:t xml:space="preserve"> Variable</w:t>
+            </w:r>
+          </w:p>
+        </w:tc>
+      </w:tr>
+      <w:tr>
+        <w:trPr>
+          <w:trHeight w:val="622"/>
+        </w:trPr>
+        <w:tc>
+          <w:tcPr>
+            <w:tcW w:w="2785" w:type="dxa"/>
+            <w:tcBorders>
+              <w:top w:val="nil"/>
+              <w:left w:val="single" w:sz="4" w:space="0" w:color="auto"/>
+              <w:bottom w:val="single" w:sz="4" w:space="0" w:color="auto"/>
+              <w:right w:val="single" w:sz="4" w:space="0" w:color="auto"/>
+            </w:tcBorders>
+            <w:shd w:val="clear" w:color="000000" w:fill="DEEFFF"/>
+            <w:vAlign w:val="center"/>
+            <w:hideMark/>
+          </w:tcPr>
+          <w:p>
+            <w:pPr>
+              <w:jc w:val="center"/>
+              <w:rPr>
+                <w:rFonts w:ascii="Calibri" w:hAnsi="Calibri" w:cs="Calibri"/>
+                <w:b/>
+                <w:color w:val="FFFFFF"/>
+                <w:sz w:val="20"/>
+                <w:szCs w:val="20"/>
+                <w:lang w:eastAsia="zh-CN"/>
+              </w:rPr>
+            </w:pPr>
+            <w:r>
+              <w:rPr>
+                <w:rFonts w:ascii="Calibri" w:hAnsi="Calibri" w:cs="Calibri"/>
+                <w:b/>
+                <w:color w:val="FFFFFF"/>
+                <w:sz w:val="20"/>
+                <w:szCs w:val="20"/>
+                <w:lang w:eastAsia="zh-CN"/>
+              </w:rPr>
+              <w:t> </w:t>
+            </w:r>
+          </w:p>
+        </w:tc>
+        <w:tc>
+          <w:tcPr>
+            <w:tcW w:w="1980" w:type="dxa"/>
+            <w:gridSpan w:val="2"/>
+            <w:tcBorders>
+              <w:top w:val="single" w:sz="4" w:space="0" w:color="auto"/>
+              <w:left w:val="nil"/>
+              <w:bottom w:val="single" w:sz="4" w:space="0" w:color="auto"/>
+              <w:right w:val="single" w:sz="4" w:space="0" w:color="auto"/>
+            </w:tcBorders>
+            <w:shd w:val="clear" w:color="000000" w:fill="DEEFFF"/>
+            <w:vAlign w:val="center"/>
+            <w:hideMark/>
+          </w:tcPr>
+          <w:p>
+            <w:pPr>
+              <w:jc w:val="center"/>
+              <w:rPr>
+                <w:rFonts w:ascii="Calibri" w:hAnsi="Calibri" w:cs="Calibri"/>
+                <w:b/>
+                <w:color w:val="000000"/>
+                <w:sz w:val="20"/>
+                <w:szCs w:val="20"/>
+                <w:lang w:eastAsia="zh-CN"/>
+              </w:rPr>
+            </w:pPr>
+            <w:r>
+              <w:rPr>
+                <w:rFonts w:ascii="Calibri" w:hAnsi="Calibri" w:cs="Calibri"/>
+                <w:b/>
+                <w:color w:val="000000"/>
+                <w:sz w:val="20"/>
+                <w:szCs w:val="20"/>
+                <w:lang w:eastAsia="zh-CN"/>
+              </w:rPr>
+              <w:t>Positive perception of ICT</w:t>
+            </w:r>
+          </w:p>
+        </w:tc>
+        <w:tc>
+          <w:tcPr>
+            <w:tcW w:w="1980" w:type="dxa"/>
+            <w:gridSpan w:val="2"/>
+            <w:tcBorders>
+              <w:top w:val="single" w:sz="4" w:space="0" w:color="auto"/>
+              <w:left w:val="nil"/>
+              <w:bottom w:val="single" w:sz="4" w:space="0" w:color="auto"/>
+              <w:right w:val="single" w:sz="4" w:space="0" w:color="auto"/>
+            </w:tcBorders>
+            <w:shd w:val="clear" w:color="000000" w:fill="DEEFFF"/>
+            <w:vAlign w:val="center"/>
+            <w:hideMark/>
+          </w:tcPr>
+          <w:p>
+            <w:pPr>
+              <w:jc w:val="center"/>
+              <w:rPr>
+                <w:rFonts w:ascii="Calibri" w:hAnsi="Calibri" w:cs="Calibri"/>
+                <w:b/>
+                <w:color w:val="000000"/>
+                <w:sz w:val="20"/>
+                <w:szCs w:val="20"/>
+                <w:lang w:eastAsia="zh-CN"/>
+              </w:rPr>
+            </w:pPr>
+            <w:r>
+              <w:rPr>
+                <w:rFonts w:ascii="Calibri" w:hAnsi="Calibri" w:cs="Calibri"/>
+                <w:b/>
+                <w:color w:val="000000"/>
+                <w:sz w:val="20"/>
+                <w:szCs w:val="20"/>
+                <w:lang w:eastAsia="zh-CN"/>
+              </w:rPr>
+              <w:t>Negative</w:t>
+            </w:r>
+            <w:r>
+              <w:rPr>
+                <w:rFonts w:ascii="Calibri" w:hAnsi="Calibri" w:cs="Calibri"/>
+                <w:b/>
+                <w:color w:val="000000"/>
+                <w:sz w:val="20"/>
+                <w:szCs w:val="20"/>
+                <w:lang w:eastAsia="zh-CN"/>
+              </w:rPr>
+              <w:t xml:space="preserve"> perception of ICT</w:t>
+            </w:r>
+          </w:p>
+        </w:tc>
+      </w:tr>
+      <w:tr>
+        <w:trPr>
+          <w:trHeight w:val="554"/>
+        </w:trPr>
+        <w:tc>
+          <w:tcPr>
+            <w:tcW w:w="2785" w:type="dxa"/>
+            <w:tcBorders>
+              <w:top w:val="nil"/>
+              <w:left w:val="single" w:sz="4" w:space="0" w:color="auto"/>
+              <w:bottom w:val="single" w:sz="4" w:space="0" w:color="auto"/>
+              <w:right w:val="single" w:sz="4" w:space="0" w:color="auto"/>
+            </w:tcBorders>
+            <w:shd w:val="clear" w:color="000000" w:fill="DEEFFF"/>
+            <w:vAlign w:val="center"/>
+            <w:hideMark/>
+          </w:tcPr>
+          <w:p>
+            <w:pPr>
+              <w:rPr>
+                <w:rFonts w:ascii="Calibri" w:hAnsi="Calibri" w:cs="Calibri"/>
+                <w:b/>
+                <w:color w:val="000000"/>
+                <w:sz w:val="20"/>
+                <w:szCs w:val="20"/>
+                <w:lang w:eastAsia="zh-CN"/>
+              </w:rPr>
+            </w:pPr>
+            <w:r>
+              <w:rPr>
+                <w:rFonts w:ascii="Calibri" w:hAnsi="Calibri" w:cs="Calibri"/>
+                <w:b/>
+                <w:color w:val="000000"/>
+                <w:sz w:val="20"/>
+                <w:szCs w:val="20"/>
+                <w:lang w:eastAsia="zh-CN"/>
+              </w:rPr>
+              <w:t>Teaching practice</w:t>
+            </w:r>
+          </w:p>
+        </w:tc>
+        <w:tc>
+          <w:tcPr>
+            <w:tcW w:w="990" w:type="dxa"/>
+            <w:tcBorders>
+              <w:top w:val="nil"/>
+              <w:left w:val="nil"/>
+              <w:bottom w:val="single" w:sz="4" w:space="0" w:color="auto"/>
+              <w:right w:val="single" w:sz="4" w:space="0" w:color="auto"/>
+            </w:tcBorders>
+            <w:shd w:val="clear" w:color="000000" w:fill="DEEFFF"/>
+            <w:vAlign w:val="center"/>
+            <w:hideMark/>
+          </w:tcPr>
+          <w:p>
+            <w:pPr>
+              <w:jc w:val="right"/>
+              <w:rPr>
+                <w:rFonts w:ascii="Calibri" w:hAnsi="Calibri" w:cs="Calibri"/>
+                <w:b/>
+                <w:color w:val="000000"/>
+                <w:sz w:val="20"/>
+                <w:szCs w:val="20"/>
+                <w:lang w:eastAsia="zh-CN"/>
+              </w:rPr>
+            </w:pPr>
+            <w:r>
+              <w:rPr>
+                <w:rFonts w:ascii="Calibri" w:hAnsi="Calibri" w:cs="Calibri"/>
+                <w:b/>
+                <w:bCs/>
+                <w:color w:val="000000"/>
+                <w:sz w:val="20"/>
+                <w:szCs w:val="20"/>
+                <w:lang w:eastAsia="zh-CN"/>
+              </w:rPr>
+              <w:t>Percent</w:t>
+            </w:r>
+          </w:p>
+        </w:tc>
+        <w:tc>
+          <w:tcPr>
+            <w:tcW w:w="990" w:type="dxa"/>
+            <w:tcBorders>
+              <w:top w:val="nil"/>
+              <w:left w:val="nil"/>
+              <w:bottom w:val="single" w:sz="4" w:space="0" w:color="auto"/>
+              <w:right w:val="single" w:sz="4" w:space="0" w:color="auto"/>
+            </w:tcBorders>
+            <w:shd w:val="clear" w:color="000000" w:fill="DEEFFF"/>
+            <w:vAlign w:val="center"/>
+            <w:hideMark/>
+          </w:tcPr>
+          <w:p>
+            <w:pPr>
+              <w:jc w:val="right"/>
+              <w:rPr>
+                <w:rFonts w:ascii="Calibri" w:hAnsi="Calibri" w:cs="Calibri"/>
+                <w:b/>
+                <w:color w:val="000000"/>
+                <w:sz w:val="20"/>
+                <w:szCs w:val="20"/>
+                <w:lang w:eastAsia="zh-CN"/>
+              </w:rPr>
+            </w:pPr>
+            <w:proofErr w:type="spellStart"/>
+            <w:r>
+              <w:rPr>
+                <w:rFonts w:ascii="Calibri" w:hAnsi="Calibri" w:cs="Calibri"/>
+                <w:b/>
+                <w:bCs/>
+                <w:i/>
+                <w:iCs/>
+                <w:color w:val="000000"/>
+                <w:sz w:val="22"/>
+                <w:szCs w:val="22"/>
+                <w:lang w:eastAsia="zh-CN"/>
+              </w:rPr>
+              <w:t>s.e.</w:t>
+            </w:r>
+            <w:proofErr w:type="spellEnd"/>
+          </w:p>
+        </w:tc>
+        <w:tc>
+          <w:tcPr>
+            <w:tcW w:w="990" w:type="dxa"/>
+            <w:tcBorders>
+              <w:top w:val="nil"/>
+              <w:left w:val="nil"/>
+              <w:bottom w:val="single" w:sz="4" w:space="0" w:color="auto"/>
+              <w:right w:val="single" w:sz="4" w:space="0" w:color="auto"/>
+            </w:tcBorders>
+            <w:shd w:val="clear" w:color="000000" w:fill="DEEFFF"/>
+            <w:vAlign w:val="center"/>
+            <w:hideMark/>
+          </w:tcPr>
+          <w:p>
+            <w:pPr>
+              <w:jc w:val="right"/>
+              <w:rPr>
+                <w:rFonts w:ascii="Calibri" w:hAnsi="Calibri" w:cs="Calibri"/>
+                <w:b/>
+                <w:color w:val="000000"/>
+                <w:sz w:val="20"/>
+                <w:szCs w:val="20"/>
+                <w:lang w:eastAsia="zh-CN"/>
+              </w:rPr>
+            </w:pPr>
+            <w:r>
+              <w:rPr>
+                <w:rFonts w:ascii="Calibri" w:hAnsi="Calibri" w:cs="Calibri"/>
+                <w:b/>
+                <w:bCs/>
+                <w:color w:val="000000"/>
+                <w:sz w:val="20"/>
+                <w:szCs w:val="20"/>
+                <w:lang w:eastAsia="zh-CN"/>
+              </w:rPr>
+              <w:t>Percent</w:t>
+            </w:r>
+          </w:p>
+        </w:tc>
+        <w:tc>
+          <w:tcPr>
+            <w:tcW w:w="990" w:type="dxa"/>
+            <w:tcBorders>
+              <w:top w:val="nil"/>
+              <w:left w:val="nil"/>
+              <w:bottom w:val="single" w:sz="4" w:space="0" w:color="auto"/>
+              <w:right w:val="single" w:sz="4" w:space="0" w:color="auto"/>
+            </w:tcBorders>
+            <w:shd w:val="clear" w:color="000000" w:fill="DEEFFF"/>
+            <w:vAlign w:val="center"/>
+            <w:hideMark/>
+          </w:tcPr>
+          <w:p>
+            <w:pPr>
+              <w:jc w:val="right"/>
+              <w:rPr>
+                <w:rFonts w:ascii="Calibri" w:hAnsi="Calibri" w:cs="Calibri"/>
+                <w:b/>
+                <w:color w:val="000000"/>
+                <w:sz w:val="20"/>
+                <w:szCs w:val="20"/>
+                <w:lang w:eastAsia="zh-CN"/>
+              </w:rPr>
+            </w:pPr>
+            <w:proofErr w:type="spellStart"/>
+            <w:r>
+              <w:rPr>
+                <w:rFonts w:ascii="Calibri" w:hAnsi="Calibri" w:cs="Calibri"/>
+                <w:b/>
+                <w:bCs/>
+                <w:i/>
+                <w:iCs/>
+                <w:color w:val="000000"/>
+                <w:sz w:val="22"/>
+                <w:szCs w:val="22"/>
+                <w:lang w:eastAsia="zh-CN"/>
+              </w:rPr>
+              <w:t>s.e.</w:t>
+            </w:r>
+            <w:proofErr w:type="spellEnd"/>
+          </w:p>
+        </w:tc>
+      </w:tr>
+      <w:tr>
+        <w:trPr>
+          <w:trHeight w:val="512"/>
+        </w:trPr>
+        <w:tc>
+          <w:tcPr>
+            <w:tcW w:w="2785" w:type="dxa"/>
+            <w:tcBorders>
+              <w:top w:val="nil"/>
+              <w:left w:val="single" w:sz="4" w:space="0" w:color="auto"/>
+              <w:bottom w:val="single" w:sz="4" w:space="0" w:color="auto"/>
+              <w:right w:val="single" w:sz="4" w:space="0" w:color="auto"/>
+            </w:tcBorders>
+            <w:shd w:val="clear" w:color="auto" w:fill="auto"/>
+            <w:vAlign w:val="center"/>
+            <w:hideMark/>
+          </w:tcPr>
+          <w:p>
+            <w:pPr>
+              <w:rPr>
+                <w:rFonts w:ascii="Calibri" w:hAnsi="Calibri" w:cs="Calibri"/>
+                <w:color w:val="000000"/>
+                <w:sz w:val="20"/>
+                <w:szCs w:val="20"/>
+                <w:lang w:eastAsia="zh-CN"/>
+              </w:rPr>
+            </w:pPr>
+            <w:r>
+              <w:rPr>
+                <w:rFonts w:ascii="Calibri" w:hAnsi="Calibri" w:cs="Calibri"/>
+                <w:color w:val="000000"/>
+                <w:sz w:val="20"/>
+                <w:szCs w:val="20"/>
+                <w:lang w:eastAsia="zh-CN"/>
+              </w:rPr>
+              <w:t>Present information through class instruction</w:t>
+            </w:r>
+            <w:r>
+              <w:rPr>
+                <w:rFonts w:ascii="Calibri" w:hAnsi="Calibri" w:cs="Calibri"/>
+                <w:color w:val="000000"/>
+                <w:sz w:val="20"/>
+                <w:szCs w:val="20"/>
+                <w:lang w:eastAsia="zh-CN"/>
+              </w:rPr>
+              <w:t xml:space="preserve"> </w:t>
+            </w:r>
+          </w:p>
+        </w:tc>
+        <w:tc>
+          <w:tcPr>
+            <w:tcW w:w="990" w:type="dxa"/>
+            <w:tcBorders>
+              <w:top w:val="nil"/>
+              <w:left w:val="nil"/>
+              <w:bottom w:val="single" w:sz="4" w:space="0" w:color="auto"/>
+              <w:right w:val="single" w:sz="4" w:space="0" w:color="auto"/>
+            </w:tcBorders>
+            <w:shd w:val="clear" w:color="auto" w:fill="auto"/>
+            <w:vAlign w:val="center"/>
+          </w:tcPr>
+          <w:p>
+            <w:pPr>
+              <w:jc w:val="right"/>
+              <w:rPr>
+                <w:rFonts w:ascii="Calibri" w:hAnsi="Calibri" w:cs="Calibri"/>
+                <w:color w:val="000000"/>
+                <w:sz w:val="20"/>
+                <w:szCs w:val="20"/>
+                <w:lang w:eastAsia="zh-CN"/>
+              </w:rPr>
+            </w:pPr>
+            <w:r>
+              <w:rPr>
+                <w:rFonts w:ascii="Calibri" w:hAnsi="Calibri" w:cs="Calibri"/>
+                <w:color w:val="000000"/>
+                <w:sz w:val="20"/>
+                <w:szCs w:val="20"/>
+                <w:lang w:eastAsia="zh-CN"/>
+              </w:rPr>
+              <w:t>71</w:t>
+            </w:r>
+          </w:p>
+        </w:tc>
+        <w:tc>
+          <w:tcPr>
+            <w:tcW w:w="990" w:type="dxa"/>
+            <w:tcBorders>
+              <w:top w:val="nil"/>
+              <w:left w:val="nil"/>
+              <w:bottom w:val="single" w:sz="4" w:space="0" w:color="auto"/>
+              <w:right w:val="single" w:sz="4" w:space="0" w:color="auto"/>
+            </w:tcBorders>
+            <w:shd w:val="clear" w:color="auto" w:fill="auto"/>
+            <w:vAlign w:val="center"/>
+          </w:tcPr>
+          <w:p>
+            <w:pPr>
+              <w:jc w:val="right"/>
+              <w:rPr>
+                <w:rFonts w:ascii="Calibri" w:hAnsi="Calibri" w:cs="Calibri"/>
+                <w:i/>
+                <w:color w:val="000000"/>
+                <w:sz w:val="20"/>
+                <w:szCs w:val="20"/>
+                <w:lang w:eastAsia="zh-CN"/>
+              </w:rPr>
+            </w:pPr>
+            <w:r>
+              <w:rPr>
+                <w:rFonts w:ascii="Calibri" w:hAnsi="Calibri" w:cs="Calibri"/>
+                <w:i/>
+                <w:color w:val="000000"/>
+                <w:sz w:val="20"/>
+                <w:szCs w:val="20"/>
+                <w:lang w:eastAsia="zh-CN"/>
+              </w:rPr>
+              <w:t>1.7</w:t>
+            </w:r>
+          </w:p>
+        </w:tc>
+        <w:tc>
+          <w:tcPr>
+            <w:tcW w:w="990" w:type="dxa"/>
+            <w:tcBorders>
+              <w:top w:val="nil"/>
+              <w:left w:val="nil"/>
+              <w:bottom w:val="single" w:sz="4" w:space="0" w:color="auto"/>
+              <w:right w:val="single" w:sz="4" w:space="0" w:color="auto"/>
+            </w:tcBorders>
+            <w:shd w:val="clear" w:color="auto" w:fill="auto"/>
+            <w:vAlign w:val="center"/>
+          </w:tcPr>
+          <w:p>
+            <w:pPr>
+              <w:jc w:val="right"/>
+              <w:rPr>
+                <w:rFonts w:ascii="Calibri" w:hAnsi="Calibri" w:cs="Calibri"/>
+                <w:color w:val="000000"/>
+                <w:sz w:val="20"/>
+                <w:szCs w:val="20"/>
+                <w:lang w:eastAsia="zh-CN"/>
+              </w:rPr>
+            </w:pPr>
+            <w:r>
+              <w:rPr>
+                <w:rFonts w:ascii="Calibri" w:hAnsi="Calibri" w:cs="Calibri"/>
+                <w:color w:val="000000"/>
+                <w:sz w:val="20"/>
+                <w:szCs w:val="20"/>
+                <w:lang w:eastAsia="zh-CN"/>
+              </w:rPr>
+              <w:t>65</w:t>
+            </w:r>
+          </w:p>
+        </w:tc>
+        <w:tc>
+          <w:tcPr>
+            <w:tcW w:w="990" w:type="dxa"/>
+            <w:tcBorders>
+              <w:top w:val="nil"/>
+              <w:left w:val="nil"/>
+              <w:bottom w:val="single" w:sz="4" w:space="0" w:color="auto"/>
+              <w:right w:val="single" w:sz="4" w:space="0" w:color="auto"/>
+            </w:tcBorders>
+            <w:shd w:val="clear" w:color="auto" w:fill="auto"/>
+            <w:vAlign w:val="center"/>
+          </w:tcPr>
+          <w:p>
+            <w:pPr>
+              <w:jc w:val="right"/>
+              <w:rPr>
+                <w:rFonts w:ascii="Calibri" w:hAnsi="Calibri" w:cs="Calibri"/>
+                <w:i/>
+                <w:color w:val="000000"/>
+                <w:sz w:val="20"/>
+                <w:szCs w:val="20"/>
+                <w:lang w:eastAsia="zh-CN"/>
+              </w:rPr>
+            </w:pPr>
+            <w:r>
+              <w:rPr>
+                <w:rFonts w:ascii="Calibri" w:hAnsi="Calibri" w:cs="Calibri"/>
+                <w:i/>
+                <w:color w:val="000000"/>
+                <w:sz w:val="20"/>
+                <w:szCs w:val="20"/>
+                <w:lang w:eastAsia="zh-CN"/>
+              </w:rPr>
+              <w:t>2.1</w:t>
+            </w:r>
+          </w:p>
+        </w:tc>
+      </w:tr>
+      <w:tr>
+        <w:trPr>
+          <w:cantSplit/>
+          <w:trHeight w:val="512"/>
+        </w:trPr>
+        <w:tc>
+          <w:tcPr>
+            <w:tcW w:w="2785" w:type="dxa"/>
+            <w:tcBorders>
+              <w:top w:val="nil"/>
+              <w:left w:val="single" w:sz="4" w:space="0" w:color="auto"/>
+              <w:bottom w:val="single" w:sz="4" w:space="0" w:color="auto"/>
+              <w:right w:val="single" w:sz="4" w:space="0" w:color="auto"/>
+            </w:tcBorders>
+            <w:shd w:val="clear" w:color="auto" w:fill="auto"/>
+            <w:vAlign w:val="center"/>
+            <w:hideMark/>
+          </w:tcPr>
+          <w:p>
+            <w:pPr>
+              <w:rPr>
+                <w:rFonts w:ascii="Calibri" w:hAnsi="Calibri" w:cs="Calibri"/>
+                <w:color w:val="000000"/>
+                <w:sz w:val="20"/>
+                <w:szCs w:val="20"/>
+                <w:lang w:eastAsia="zh-CN"/>
+              </w:rPr>
+            </w:pPr>
+            <w:r>
+              <w:rPr>
+                <w:rFonts w:ascii="Calibri" w:hAnsi="Calibri" w:cs="Calibri"/>
+                <w:color w:val="000000"/>
+                <w:sz w:val="20"/>
+                <w:szCs w:val="20"/>
+                <w:lang w:eastAsia="zh-CN"/>
+              </w:rPr>
+              <w:t>Communicate with parents about students</w:t>
+            </w:r>
+            <w:r>
+              <w:rPr>
+                <w:rFonts w:ascii="Calibri" w:hAnsi="Calibri" w:cs="Calibri" w:hint="eastAsia"/>
+                <w:color w:val="000000"/>
+                <w:sz w:val="20"/>
+                <w:szCs w:val="20"/>
+                <w:lang w:eastAsia="zh-CN"/>
+              </w:rPr>
+              <w:t>’</w:t>
+            </w:r>
+            <w:r>
+              <w:rPr>
+                <w:rFonts w:ascii="Calibri" w:hAnsi="Calibri" w:cs="Calibri"/>
+                <w:color w:val="000000"/>
+                <w:sz w:val="20"/>
+                <w:szCs w:val="20"/>
+                <w:lang w:eastAsia="zh-CN"/>
+              </w:rPr>
+              <w:t xml:space="preserve"> learning</w:t>
+            </w:r>
+          </w:p>
+        </w:tc>
+        <w:tc>
+          <w:tcPr>
+            <w:tcW w:w="990" w:type="dxa"/>
+            <w:tcBorders>
+              <w:top w:val="nil"/>
+              <w:left w:val="nil"/>
+              <w:bottom w:val="single" w:sz="4" w:space="0" w:color="auto"/>
+              <w:right w:val="single" w:sz="4" w:space="0" w:color="auto"/>
+            </w:tcBorders>
+            <w:shd w:val="clear" w:color="auto" w:fill="auto"/>
+            <w:vAlign w:val="center"/>
+          </w:tcPr>
+          <w:p>
+            <w:pPr>
+              <w:jc w:val="right"/>
+              <w:rPr>
+                <w:rFonts w:ascii="Calibri" w:hAnsi="Calibri" w:cs="Calibri"/>
+                <w:color w:val="000000"/>
+                <w:sz w:val="20"/>
+                <w:szCs w:val="20"/>
+                <w:lang w:eastAsia="zh-CN"/>
+              </w:rPr>
+            </w:pPr>
+            <w:r>
+              <w:rPr>
+                <w:rFonts w:ascii="Calibri" w:hAnsi="Calibri" w:cs="Calibri"/>
+                <w:color w:val="000000"/>
+                <w:sz w:val="20"/>
+                <w:szCs w:val="20"/>
+                <w:lang w:eastAsia="zh-CN"/>
+              </w:rPr>
+              <w:t>59</w:t>
+            </w:r>
+          </w:p>
+        </w:tc>
+        <w:tc>
+          <w:tcPr>
+            <w:tcW w:w="990" w:type="dxa"/>
+            <w:tcBorders>
+              <w:top w:val="nil"/>
+              <w:left w:val="nil"/>
+              <w:bottom w:val="single" w:sz="4" w:space="0" w:color="auto"/>
+              <w:right w:val="single" w:sz="4" w:space="0" w:color="auto"/>
+            </w:tcBorders>
+            <w:shd w:val="clear" w:color="auto" w:fill="auto"/>
+            <w:vAlign w:val="center"/>
+          </w:tcPr>
+          <w:p>
+            <w:pPr>
+              <w:jc w:val="right"/>
+              <w:rPr>
+                <w:rFonts w:ascii="Calibri" w:hAnsi="Calibri" w:cs="Calibri"/>
+                <w:i/>
+                <w:color w:val="000000"/>
+                <w:sz w:val="20"/>
+                <w:szCs w:val="20"/>
+                <w:lang w:eastAsia="zh-CN"/>
+              </w:rPr>
+            </w:pPr>
+            <w:r>
+              <w:rPr>
+                <w:rFonts w:ascii="Calibri" w:hAnsi="Calibri" w:cs="Calibri"/>
+                <w:i/>
+                <w:color w:val="000000"/>
+                <w:sz w:val="20"/>
+                <w:szCs w:val="20"/>
+                <w:lang w:eastAsia="zh-CN"/>
+              </w:rPr>
+              <w:t>2.2</w:t>
+            </w:r>
+          </w:p>
+        </w:tc>
+        <w:tc>
+          <w:tcPr>
+            <w:tcW w:w="990" w:type="dxa"/>
+            <w:tcBorders>
+              <w:top w:val="nil"/>
+              <w:left w:val="nil"/>
+              <w:bottom w:val="single" w:sz="4" w:space="0" w:color="auto"/>
+              <w:right w:val="single" w:sz="4" w:space="0" w:color="auto"/>
+            </w:tcBorders>
+            <w:shd w:val="clear" w:color="auto" w:fill="auto"/>
+            <w:vAlign w:val="center"/>
+          </w:tcPr>
+          <w:p>
+            <w:pPr>
+              <w:jc w:val="right"/>
+              <w:rPr>
+                <w:rFonts w:ascii="Calibri" w:hAnsi="Calibri" w:cs="Calibri"/>
+                <w:color w:val="000000"/>
+                <w:sz w:val="20"/>
+                <w:szCs w:val="20"/>
+                <w:lang w:eastAsia="zh-CN"/>
+              </w:rPr>
+            </w:pPr>
+            <w:r>
+              <w:rPr>
+                <w:rFonts w:ascii="Calibri" w:hAnsi="Calibri" w:cs="Calibri"/>
+                <w:color w:val="000000"/>
+                <w:sz w:val="20"/>
+                <w:szCs w:val="20"/>
+                <w:lang w:eastAsia="zh-CN"/>
+              </w:rPr>
+              <w:t>56</w:t>
+            </w:r>
+          </w:p>
+        </w:tc>
+        <w:tc>
+          <w:tcPr>
+            <w:tcW w:w="990" w:type="dxa"/>
+            <w:tcBorders>
+              <w:top w:val="nil"/>
+              <w:left w:val="nil"/>
+              <w:bottom w:val="single" w:sz="4" w:space="0" w:color="auto"/>
+              <w:right w:val="single" w:sz="4" w:space="0" w:color="auto"/>
+            </w:tcBorders>
+            <w:shd w:val="clear" w:color="auto" w:fill="auto"/>
+            <w:vAlign w:val="center"/>
+          </w:tcPr>
+          <w:p>
+            <w:pPr>
+              <w:jc w:val="right"/>
+              <w:rPr>
+                <w:rFonts w:ascii="Calibri" w:hAnsi="Calibri" w:cs="Calibri"/>
+                <w:i/>
+                <w:color w:val="000000"/>
+                <w:sz w:val="20"/>
+                <w:szCs w:val="20"/>
+                <w:lang w:eastAsia="zh-CN"/>
+              </w:rPr>
+            </w:pPr>
+            <w:r>
+              <w:rPr>
+                <w:rFonts w:ascii="Calibri" w:hAnsi="Calibri" w:cs="Calibri"/>
+                <w:i/>
+                <w:color w:val="000000"/>
+                <w:sz w:val="20"/>
+                <w:szCs w:val="20"/>
+                <w:lang w:eastAsia="zh-CN"/>
+              </w:rPr>
+              <w:t>2.2</w:t>
+            </w:r>
+          </w:p>
+        </w:tc>
+      </w:tr>
+      <w:tr>
+        <w:trPr>
+          <w:cantSplit/>
+          <w:trHeight w:val="512"/>
+        </w:trPr>
+        <w:tc>
+          <w:tcPr>
+            <w:tcW w:w="2785" w:type="dxa"/>
+            <w:tcBorders>
+              <w:top w:val="nil"/>
+              <w:left w:val="single" w:sz="4" w:space="0" w:color="auto"/>
+              <w:bottom w:val="single" w:sz="4" w:space="0" w:color="auto"/>
+              <w:right w:val="single" w:sz="4" w:space="0" w:color="auto"/>
+            </w:tcBorders>
+            <w:shd w:val="clear" w:color="auto" w:fill="auto"/>
+            <w:vAlign w:val="center"/>
+            <w:hideMark/>
+          </w:tcPr>
+          <w:p>
+            <w:pPr>
+              <w:rPr>
+                <w:rFonts w:ascii="Calibri" w:hAnsi="Calibri" w:cs="Calibri"/>
+                <w:color w:val="000000"/>
+                <w:sz w:val="20"/>
+                <w:szCs w:val="20"/>
+                <w:lang w:eastAsia="zh-CN"/>
+              </w:rPr>
+            </w:pPr>
+            <w:r>
+              <w:rPr>
+                <w:rFonts w:ascii="Calibri" w:hAnsi="Calibri" w:cs="Calibri"/>
+                <w:color w:val="000000"/>
+                <w:sz w:val="20"/>
+                <w:szCs w:val="20"/>
+                <w:lang w:eastAsia="zh-CN"/>
+              </w:rPr>
+              <w:t>Reinforce the learning of skills through repetition</w:t>
+            </w:r>
+            <w:r>
+              <w:rPr>
+                <w:rFonts w:ascii="Calibri" w:hAnsi="Calibri" w:cs="Calibri"/>
+                <w:color w:val="000000"/>
+                <w:sz w:val="20"/>
+                <w:szCs w:val="20"/>
+                <w:lang w:eastAsia="zh-CN"/>
+              </w:rPr>
+              <w:t xml:space="preserve"> </w:t>
+            </w:r>
+          </w:p>
+        </w:tc>
+        <w:tc>
+          <w:tcPr>
+            <w:tcW w:w="990" w:type="dxa"/>
+            <w:tcBorders>
+              <w:top w:val="nil"/>
+              <w:left w:val="nil"/>
+              <w:bottom w:val="single" w:sz="4" w:space="0" w:color="auto"/>
+              <w:right w:val="single" w:sz="4" w:space="0" w:color="auto"/>
+            </w:tcBorders>
+            <w:shd w:val="clear" w:color="auto" w:fill="auto"/>
+            <w:vAlign w:val="center"/>
+          </w:tcPr>
+          <w:p>
+            <w:pPr>
+              <w:jc w:val="right"/>
+              <w:rPr>
+                <w:rFonts w:ascii="Calibri" w:hAnsi="Calibri" w:cs="Calibri"/>
+                <w:color w:val="000000"/>
+                <w:sz w:val="20"/>
+                <w:szCs w:val="20"/>
+                <w:lang w:eastAsia="zh-CN"/>
+              </w:rPr>
+            </w:pPr>
+            <w:r>
+              <w:rPr>
+                <w:rFonts w:ascii="Calibri" w:hAnsi="Calibri" w:cs="Calibri"/>
+                <w:color w:val="000000"/>
+                <w:sz w:val="20"/>
+                <w:szCs w:val="20"/>
+                <w:lang w:eastAsia="zh-CN"/>
+              </w:rPr>
+              <w:t>52</w:t>
+            </w:r>
+          </w:p>
+        </w:tc>
+        <w:tc>
+          <w:tcPr>
+            <w:tcW w:w="990" w:type="dxa"/>
+            <w:tcBorders>
+              <w:top w:val="nil"/>
+              <w:left w:val="nil"/>
+              <w:bottom w:val="single" w:sz="4" w:space="0" w:color="auto"/>
+              <w:right w:val="single" w:sz="4" w:space="0" w:color="auto"/>
+            </w:tcBorders>
+            <w:shd w:val="clear" w:color="auto" w:fill="auto"/>
+            <w:vAlign w:val="center"/>
+          </w:tcPr>
+          <w:p>
+            <w:pPr>
+              <w:jc w:val="right"/>
+              <w:rPr>
+                <w:rFonts w:ascii="Calibri" w:hAnsi="Calibri" w:cs="Calibri"/>
+                <w:i/>
+                <w:color w:val="000000"/>
+                <w:sz w:val="20"/>
+                <w:szCs w:val="20"/>
+                <w:lang w:eastAsia="zh-CN"/>
+              </w:rPr>
+            </w:pPr>
+            <w:r>
+              <w:rPr>
+                <w:rFonts w:ascii="Calibri" w:hAnsi="Calibri" w:cs="Calibri"/>
+                <w:i/>
+                <w:color w:val="000000"/>
+                <w:sz w:val="20"/>
+                <w:szCs w:val="20"/>
+                <w:lang w:eastAsia="zh-CN"/>
+              </w:rPr>
+              <w:t>2.2</w:t>
+            </w:r>
+          </w:p>
+        </w:tc>
+        <w:tc>
+          <w:tcPr>
+            <w:tcW w:w="990" w:type="dxa"/>
+            <w:tcBorders>
+              <w:top w:val="nil"/>
+              <w:left w:val="nil"/>
+              <w:bottom w:val="single" w:sz="4" w:space="0" w:color="auto"/>
+              <w:right w:val="single" w:sz="4" w:space="0" w:color="auto"/>
+            </w:tcBorders>
+            <w:shd w:val="clear" w:color="auto" w:fill="auto"/>
+            <w:vAlign w:val="center"/>
+          </w:tcPr>
+          <w:p>
+            <w:pPr>
+              <w:jc w:val="right"/>
+              <w:rPr>
+                <w:rFonts w:ascii="Calibri" w:hAnsi="Calibri" w:cs="Calibri"/>
+                <w:color w:val="000000"/>
+                <w:sz w:val="20"/>
+                <w:szCs w:val="20"/>
+                <w:lang w:eastAsia="zh-CN"/>
+              </w:rPr>
+            </w:pPr>
+            <w:r>
+              <w:rPr>
+                <w:rFonts w:ascii="Calibri" w:hAnsi="Calibri" w:cs="Calibri"/>
+                <w:color w:val="000000"/>
+                <w:sz w:val="20"/>
+                <w:szCs w:val="20"/>
+                <w:lang w:eastAsia="zh-CN"/>
+              </w:rPr>
+              <w:t>43</w:t>
+            </w:r>
+          </w:p>
+        </w:tc>
+        <w:tc>
+          <w:tcPr>
+            <w:tcW w:w="990" w:type="dxa"/>
+            <w:tcBorders>
+              <w:top w:val="nil"/>
+              <w:left w:val="nil"/>
+              <w:bottom w:val="single" w:sz="4" w:space="0" w:color="auto"/>
+              <w:right w:val="single" w:sz="4" w:space="0" w:color="auto"/>
+            </w:tcBorders>
+            <w:shd w:val="clear" w:color="auto" w:fill="auto"/>
+            <w:vAlign w:val="center"/>
+          </w:tcPr>
+          <w:p>
+            <w:pPr>
+              <w:jc w:val="right"/>
+              <w:rPr>
+                <w:rFonts w:ascii="Calibri" w:hAnsi="Calibri" w:cs="Calibri"/>
+                <w:i/>
+                <w:color w:val="000000"/>
+                <w:sz w:val="20"/>
+                <w:szCs w:val="20"/>
+                <w:lang w:eastAsia="zh-CN"/>
+              </w:rPr>
+            </w:pPr>
+            <w:r>
+              <w:rPr>
+                <w:rFonts w:ascii="Calibri" w:hAnsi="Calibri" w:cs="Calibri"/>
+                <w:i/>
+                <w:color w:val="000000"/>
+                <w:sz w:val="20"/>
+                <w:szCs w:val="20"/>
+                <w:lang w:eastAsia="zh-CN"/>
+              </w:rPr>
+              <w:t>2.4</w:t>
+            </w:r>
+          </w:p>
+        </w:tc>
+      </w:tr>
+      <w:tr>
+        <w:trPr>
+          <w:cantSplit/>
+          <w:trHeight w:val="512"/>
+        </w:trPr>
+        <w:tc>
+          <w:tcPr>
+            <w:tcW w:w="2785" w:type="dxa"/>
+            <w:tcBorders>
+              <w:top w:val="nil"/>
+              <w:left w:val="single" w:sz="4" w:space="0" w:color="auto"/>
+              <w:bottom w:val="single" w:sz="4" w:space="0" w:color="auto"/>
+              <w:right w:val="single" w:sz="4" w:space="0" w:color="auto"/>
+            </w:tcBorders>
+            <w:shd w:val="clear" w:color="auto" w:fill="auto"/>
+            <w:vAlign w:val="center"/>
+            <w:hideMark/>
+          </w:tcPr>
+          <w:p>
+            <w:pPr>
+              <w:rPr>
+                <w:rFonts w:ascii="Calibri" w:hAnsi="Calibri" w:cs="Calibri"/>
+                <w:color w:val="000000"/>
+                <w:sz w:val="20"/>
+                <w:szCs w:val="20"/>
+                <w:lang w:eastAsia="zh-CN"/>
+              </w:rPr>
+            </w:pPr>
+            <w:r>
+              <w:rPr>
+                <w:rFonts w:ascii="Calibri" w:hAnsi="Calibri" w:cs="Calibri"/>
+                <w:color w:val="000000"/>
+                <w:sz w:val="20"/>
+                <w:szCs w:val="20"/>
+                <w:lang w:eastAsia="zh-CN"/>
+              </w:rPr>
+              <w:t>Provide remedial or enrichment support to students</w:t>
+            </w:r>
+            <w:r>
+              <w:rPr>
+                <w:rFonts w:ascii="Calibri" w:hAnsi="Calibri" w:cs="Calibri"/>
+                <w:color w:val="000000"/>
+                <w:sz w:val="20"/>
+                <w:szCs w:val="20"/>
+                <w:lang w:eastAsia="zh-CN"/>
+              </w:rPr>
+              <w:t xml:space="preserve"> </w:t>
+            </w:r>
+          </w:p>
+        </w:tc>
+        <w:tc>
+          <w:tcPr>
+            <w:tcW w:w="990" w:type="dxa"/>
+            <w:tcBorders>
+              <w:top w:val="nil"/>
+              <w:left w:val="nil"/>
+              <w:bottom w:val="single" w:sz="4" w:space="0" w:color="auto"/>
+              <w:right w:val="single" w:sz="4" w:space="0" w:color="auto"/>
+            </w:tcBorders>
+            <w:shd w:val="clear" w:color="auto" w:fill="auto"/>
+            <w:vAlign w:val="center"/>
+          </w:tcPr>
+          <w:p>
+            <w:pPr>
+              <w:jc w:val="right"/>
+              <w:rPr>
+                <w:rFonts w:ascii="Calibri" w:hAnsi="Calibri" w:cs="Calibri"/>
+                <w:color w:val="000000"/>
+                <w:sz w:val="20"/>
+                <w:szCs w:val="20"/>
+                <w:lang w:eastAsia="zh-CN"/>
+              </w:rPr>
+            </w:pPr>
+            <w:r>
+              <w:rPr>
+                <w:rFonts w:ascii="Calibri" w:hAnsi="Calibri" w:cs="Calibri"/>
+                <w:color w:val="000000"/>
+                <w:sz w:val="20"/>
+                <w:szCs w:val="20"/>
+                <w:lang w:eastAsia="zh-CN"/>
+              </w:rPr>
+              <w:t>51</w:t>
+            </w:r>
+          </w:p>
+        </w:tc>
+        <w:tc>
+          <w:tcPr>
+            <w:tcW w:w="990" w:type="dxa"/>
+            <w:tcBorders>
+              <w:top w:val="nil"/>
+              <w:left w:val="nil"/>
+              <w:bottom w:val="single" w:sz="4" w:space="0" w:color="auto"/>
+              <w:right w:val="single" w:sz="4" w:space="0" w:color="auto"/>
+            </w:tcBorders>
+            <w:shd w:val="clear" w:color="auto" w:fill="auto"/>
+            <w:vAlign w:val="center"/>
+          </w:tcPr>
+          <w:p>
+            <w:pPr>
+              <w:jc w:val="right"/>
+              <w:rPr>
+                <w:rFonts w:ascii="Calibri" w:hAnsi="Calibri" w:cs="Calibri"/>
+                <w:i/>
+                <w:color w:val="000000"/>
+                <w:sz w:val="20"/>
+                <w:szCs w:val="20"/>
+                <w:lang w:eastAsia="zh-CN"/>
+              </w:rPr>
+            </w:pPr>
+            <w:r>
+              <w:rPr>
+                <w:rFonts w:ascii="Calibri" w:hAnsi="Calibri" w:cs="Calibri"/>
+                <w:i/>
+                <w:color w:val="000000"/>
+                <w:sz w:val="20"/>
+                <w:szCs w:val="20"/>
+                <w:lang w:eastAsia="zh-CN"/>
+              </w:rPr>
+              <w:t>2.7</w:t>
+            </w:r>
+          </w:p>
+        </w:tc>
+        <w:tc>
+          <w:tcPr>
+            <w:tcW w:w="990" w:type="dxa"/>
+            <w:tcBorders>
+              <w:top w:val="nil"/>
+              <w:left w:val="nil"/>
+              <w:bottom w:val="single" w:sz="4" w:space="0" w:color="auto"/>
+              <w:right w:val="single" w:sz="4" w:space="0" w:color="auto"/>
+            </w:tcBorders>
+            <w:shd w:val="clear" w:color="auto" w:fill="auto"/>
+            <w:vAlign w:val="center"/>
+          </w:tcPr>
+          <w:p>
+            <w:pPr>
+              <w:jc w:val="right"/>
+              <w:rPr>
+                <w:rFonts w:ascii="Calibri" w:hAnsi="Calibri" w:cs="Calibri"/>
+                <w:color w:val="000000"/>
+                <w:sz w:val="20"/>
+                <w:szCs w:val="20"/>
+                <w:lang w:eastAsia="zh-CN"/>
+              </w:rPr>
+            </w:pPr>
+            <w:r>
+              <w:rPr>
+                <w:rFonts w:ascii="Calibri" w:hAnsi="Calibri" w:cs="Calibri"/>
+                <w:color w:val="000000"/>
+                <w:sz w:val="20"/>
+                <w:szCs w:val="20"/>
+                <w:lang w:eastAsia="zh-CN"/>
+              </w:rPr>
+              <w:t>45</w:t>
+            </w:r>
+          </w:p>
+        </w:tc>
+        <w:tc>
+          <w:tcPr>
+            <w:tcW w:w="990" w:type="dxa"/>
+            <w:tcBorders>
+              <w:top w:val="nil"/>
+              <w:left w:val="nil"/>
+              <w:bottom w:val="single" w:sz="4" w:space="0" w:color="auto"/>
+              <w:right w:val="single" w:sz="4" w:space="0" w:color="auto"/>
+            </w:tcBorders>
+            <w:shd w:val="clear" w:color="auto" w:fill="auto"/>
+            <w:vAlign w:val="center"/>
+          </w:tcPr>
+          <w:p>
+            <w:pPr>
+              <w:jc w:val="right"/>
+              <w:rPr>
+                <w:rFonts w:ascii="Calibri" w:hAnsi="Calibri" w:cs="Calibri"/>
+                <w:i/>
+                <w:color w:val="000000"/>
+                <w:sz w:val="20"/>
+                <w:szCs w:val="20"/>
+                <w:lang w:eastAsia="zh-CN"/>
+              </w:rPr>
+            </w:pPr>
+            <w:r>
+              <w:rPr>
+                <w:rFonts w:ascii="Calibri" w:hAnsi="Calibri" w:cs="Calibri"/>
+                <w:i/>
+                <w:color w:val="000000"/>
+                <w:sz w:val="20"/>
+                <w:szCs w:val="20"/>
+                <w:lang w:eastAsia="zh-CN"/>
+              </w:rPr>
+              <w:t>2.5</w:t>
+            </w:r>
+          </w:p>
+        </w:tc>
+      </w:tr>
+      <w:tr>
+        <w:trPr>
+          <w:cantSplit/>
+          <w:trHeight w:val="512"/>
+        </w:trPr>
+        <w:tc>
+          <w:tcPr>
+            <w:tcW w:w="2785" w:type="dxa"/>
+            <w:tcBorders>
+              <w:top w:val="nil"/>
+              <w:left w:val="single" w:sz="4" w:space="0" w:color="auto"/>
+              <w:bottom w:val="single" w:sz="4" w:space="0" w:color="auto"/>
+              <w:right w:val="single" w:sz="4" w:space="0" w:color="auto"/>
+            </w:tcBorders>
+            <w:shd w:val="clear" w:color="auto" w:fill="auto"/>
+            <w:vAlign w:val="center"/>
+            <w:hideMark/>
+          </w:tcPr>
+          <w:p>
+            <w:pPr>
+              <w:rPr>
+                <w:rFonts w:ascii="Calibri" w:hAnsi="Calibri" w:cs="Calibri"/>
+                <w:color w:val="000000"/>
+                <w:sz w:val="20"/>
+                <w:szCs w:val="20"/>
+                <w:lang w:eastAsia="zh-CN"/>
+              </w:rPr>
+            </w:pPr>
+            <w:r>
+              <w:rPr>
+                <w:rFonts w:ascii="Calibri" w:hAnsi="Calibri" w:cs="Calibri"/>
+                <w:color w:val="000000"/>
+                <w:sz w:val="20"/>
+                <w:szCs w:val="20"/>
+                <w:lang w:eastAsia="zh-CN"/>
+              </w:rPr>
+              <w:t>Support student-led discussions</w:t>
+            </w:r>
+          </w:p>
+        </w:tc>
+        <w:tc>
+          <w:tcPr>
+            <w:tcW w:w="990" w:type="dxa"/>
+            <w:tcBorders>
+              <w:top w:val="nil"/>
+              <w:left w:val="nil"/>
+              <w:bottom w:val="single" w:sz="4" w:space="0" w:color="auto"/>
+              <w:right w:val="single" w:sz="4" w:space="0" w:color="auto"/>
+            </w:tcBorders>
+            <w:shd w:val="clear" w:color="auto" w:fill="auto"/>
+            <w:vAlign w:val="center"/>
+          </w:tcPr>
+          <w:p>
+            <w:pPr>
+              <w:jc w:val="right"/>
+              <w:rPr>
+                <w:rFonts w:ascii="Calibri" w:hAnsi="Calibri" w:cs="Calibri"/>
+                <w:color w:val="000000"/>
+                <w:sz w:val="20"/>
+                <w:szCs w:val="20"/>
+                <w:lang w:eastAsia="zh-CN"/>
+              </w:rPr>
+            </w:pPr>
+            <w:r>
+              <w:rPr>
+                <w:rFonts w:ascii="Calibri" w:hAnsi="Calibri" w:cs="Calibri"/>
+                <w:color w:val="000000"/>
+                <w:sz w:val="20"/>
+                <w:szCs w:val="20"/>
+                <w:lang w:eastAsia="zh-CN"/>
+              </w:rPr>
+              <w:t>49</w:t>
+            </w:r>
+          </w:p>
+        </w:tc>
+        <w:tc>
+          <w:tcPr>
+            <w:tcW w:w="990" w:type="dxa"/>
+            <w:tcBorders>
+              <w:top w:val="nil"/>
+              <w:left w:val="nil"/>
+              <w:bottom w:val="single" w:sz="4" w:space="0" w:color="auto"/>
+              <w:right w:val="single" w:sz="4" w:space="0" w:color="auto"/>
+            </w:tcBorders>
+            <w:shd w:val="clear" w:color="auto" w:fill="auto"/>
+            <w:vAlign w:val="center"/>
+          </w:tcPr>
+          <w:p>
+            <w:pPr>
+              <w:jc w:val="right"/>
+              <w:rPr>
+                <w:rFonts w:ascii="Calibri" w:hAnsi="Calibri" w:cs="Calibri"/>
+                <w:i/>
+                <w:color w:val="000000"/>
+                <w:sz w:val="20"/>
+                <w:szCs w:val="20"/>
+                <w:lang w:eastAsia="zh-CN"/>
+              </w:rPr>
+            </w:pPr>
+            <w:r>
+              <w:rPr>
+                <w:rFonts w:ascii="Calibri" w:hAnsi="Calibri" w:cs="Calibri"/>
+                <w:i/>
+                <w:color w:val="000000"/>
+                <w:sz w:val="20"/>
+                <w:szCs w:val="20"/>
+                <w:lang w:eastAsia="zh-CN"/>
+              </w:rPr>
+              <w:t>2.7</w:t>
+            </w:r>
+          </w:p>
+        </w:tc>
+        <w:tc>
+          <w:tcPr>
+            <w:tcW w:w="990" w:type="dxa"/>
+            <w:tcBorders>
+              <w:top w:val="nil"/>
+              <w:left w:val="nil"/>
+              <w:bottom w:val="single" w:sz="4" w:space="0" w:color="auto"/>
+              <w:right w:val="single" w:sz="4" w:space="0" w:color="auto"/>
+            </w:tcBorders>
+            <w:shd w:val="clear" w:color="auto" w:fill="auto"/>
+            <w:vAlign w:val="center"/>
+          </w:tcPr>
+          <w:p>
+            <w:pPr>
+              <w:jc w:val="right"/>
+              <w:rPr>
+                <w:rFonts w:ascii="Calibri" w:hAnsi="Calibri" w:cs="Calibri"/>
+                <w:color w:val="000000"/>
+                <w:sz w:val="20"/>
+                <w:szCs w:val="20"/>
+                <w:lang w:eastAsia="zh-CN"/>
+              </w:rPr>
+            </w:pPr>
+            <w:r>
+              <w:rPr>
+                <w:rFonts w:ascii="Calibri" w:hAnsi="Calibri" w:cs="Calibri"/>
+                <w:color w:val="000000"/>
+                <w:sz w:val="20"/>
+                <w:szCs w:val="20"/>
+                <w:lang w:eastAsia="zh-CN"/>
+              </w:rPr>
+              <w:t>42</w:t>
+            </w:r>
+          </w:p>
+        </w:tc>
+        <w:tc>
+          <w:tcPr>
+            <w:tcW w:w="990" w:type="dxa"/>
+            <w:tcBorders>
+              <w:top w:val="nil"/>
+              <w:left w:val="nil"/>
+              <w:bottom w:val="single" w:sz="4" w:space="0" w:color="auto"/>
+              <w:right w:val="single" w:sz="4" w:space="0" w:color="auto"/>
+            </w:tcBorders>
+            <w:shd w:val="clear" w:color="auto" w:fill="auto"/>
+            <w:vAlign w:val="center"/>
+          </w:tcPr>
+          <w:p>
+            <w:pPr>
+              <w:jc w:val="right"/>
+              <w:rPr>
+                <w:rFonts w:ascii="Calibri" w:hAnsi="Calibri" w:cs="Calibri"/>
+                <w:i/>
+                <w:color w:val="000000"/>
+                <w:sz w:val="20"/>
+                <w:szCs w:val="20"/>
+                <w:lang w:eastAsia="zh-CN"/>
+              </w:rPr>
+            </w:pPr>
+            <w:r>
+              <w:rPr>
+                <w:rFonts w:ascii="Calibri" w:hAnsi="Calibri" w:cs="Calibri"/>
+                <w:i/>
+                <w:color w:val="000000"/>
+                <w:sz w:val="20"/>
+                <w:szCs w:val="20"/>
+                <w:lang w:eastAsia="zh-CN"/>
+              </w:rPr>
+              <w:t>2.3</w:t>
+            </w:r>
+          </w:p>
+        </w:tc>
+      </w:tr>
+      <w:tr>
+        <w:trPr>
+          <w:cantSplit/>
+          <w:trHeight w:val="277"/>
+        </w:trPr>
+        <w:tc>
+          <w:tcPr>
+            <w:tcW w:w="2785" w:type="dxa"/>
+            <w:tcBorders>
+              <w:top w:val="nil"/>
+              <w:left w:val="single" w:sz="4" w:space="0" w:color="auto"/>
+              <w:bottom w:val="single" w:sz="4" w:space="0" w:color="auto"/>
+              <w:right w:val="single" w:sz="4" w:space="0" w:color="auto"/>
+            </w:tcBorders>
+            <w:shd w:val="clear" w:color="auto" w:fill="auto"/>
+            <w:vAlign w:val="center"/>
+            <w:hideMark/>
+          </w:tcPr>
+          <w:p>
+            <w:pPr>
+              <w:rPr>
+                <w:rFonts w:ascii="Calibri" w:hAnsi="Calibri" w:cs="Calibri"/>
+                <w:color w:val="000000"/>
+                <w:sz w:val="20"/>
+                <w:szCs w:val="20"/>
+                <w:lang w:eastAsia="zh-CN"/>
+              </w:rPr>
+            </w:pPr>
+            <w:r>
+              <w:rPr>
+                <w:rFonts w:ascii="Calibri" w:hAnsi="Calibri" w:cs="Calibri"/>
+                <w:color w:val="000000"/>
+                <w:sz w:val="20"/>
+                <w:szCs w:val="20"/>
+                <w:lang w:eastAsia="zh-CN"/>
+              </w:rPr>
+              <w:t>Support inquiry learning</w:t>
+            </w:r>
+            <w:r>
+              <w:rPr>
+                <w:rFonts w:ascii="Calibri" w:hAnsi="Calibri" w:cs="Calibri"/>
+                <w:color w:val="000000"/>
+                <w:sz w:val="20"/>
+                <w:szCs w:val="20"/>
+                <w:lang w:eastAsia="zh-CN"/>
+              </w:rPr>
+              <w:t xml:space="preserve"> </w:t>
+            </w:r>
+          </w:p>
+          <w:p>
+            <w:pPr>
+              <w:rPr>
+                <w:rFonts w:ascii="Calibri" w:hAnsi="Calibri" w:cs="Calibri"/>
+                <w:color w:val="000000"/>
+                <w:sz w:val="20"/>
+                <w:szCs w:val="20"/>
+                <w:lang w:eastAsia="zh-CN"/>
+              </w:rPr>
+            </w:pPr>
+          </w:p>
+        </w:tc>
+        <w:tc>
+          <w:tcPr>
+            <w:tcW w:w="990" w:type="dxa"/>
+            <w:tcBorders>
+              <w:top w:val="nil"/>
+              <w:left w:val="nil"/>
+              <w:bottom w:val="single" w:sz="4" w:space="0" w:color="auto"/>
+              <w:right w:val="single" w:sz="4" w:space="0" w:color="auto"/>
+            </w:tcBorders>
+            <w:shd w:val="clear" w:color="auto" w:fill="auto"/>
+            <w:vAlign w:val="center"/>
+          </w:tcPr>
+          <w:p>
+            <w:pPr>
+              <w:jc w:val="right"/>
+              <w:rPr>
+                <w:rFonts w:ascii="Calibri" w:hAnsi="Calibri" w:cs="Calibri"/>
+                <w:color w:val="000000"/>
+                <w:sz w:val="20"/>
+                <w:szCs w:val="20"/>
+                <w:lang w:eastAsia="zh-CN"/>
+              </w:rPr>
+            </w:pPr>
+            <w:r>
+              <w:rPr>
+                <w:rFonts w:ascii="Calibri" w:hAnsi="Calibri" w:cs="Calibri"/>
+                <w:color w:val="000000"/>
+                <w:sz w:val="20"/>
+                <w:szCs w:val="20"/>
+                <w:lang w:eastAsia="zh-CN"/>
+              </w:rPr>
+              <w:t>48</w:t>
+            </w:r>
+          </w:p>
+        </w:tc>
+        <w:tc>
+          <w:tcPr>
+            <w:tcW w:w="990" w:type="dxa"/>
+            <w:tcBorders>
+              <w:top w:val="nil"/>
+              <w:left w:val="nil"/>
+              <w:bottom w:val="single" w:sz="4" w:space="0" w:color="auto"/>
+              <w:right w:val="single" w:sz="4" w:space="0" w:color="auto"/>
+            </w:tcBorders>
+            <w:shd w:val="clear" w:color="auto" w:fill="auto"/>
+            <w:vAlign w:val="center"/>
+          </w:tcPr>
+          <w:p>
+            <w:pPr>
+              <w:jc w:val="right"/>
+              <w:rPr>
+                <w:rFonts w:ascii="Calibri" w:hAnsi="Calibri" w:cs="Calibri"/>
+                <w:i/>
+                <w:color w:val="000000"/>
+                <w:sz w:val="20"/>
+                <w:szCs w:val="20"/>
+                <w:lang w:eastAsia="zh-CN"/>
+              </w:rPr>
+            </w:pPr>
+            <w:r>
+              <w:rPr>
+                <w:rFonts w:ascii="Calibri" w:hAnsi="Calibri" w:cs="Calibri"/>
+                <w:i/>
+                <w:color w:val="000000"/>
+                <w:sz w:val="20"/>
+                <w:szCs w:val="20"/>
+                <w:lang w:eastAsia="zh-CN"/>
+              </w:rPr>
+              <w:t>2.2</w:t>
+            </w:r>
+          </w:p>
+        </w:tc>
+        <w:tc>
+          <w:tcPr>
+            <w:tcW w:w="990" w:type="dxa"/>
+            <w:tcBorders>
+              <w:top w:val="nil"/>
+              <w:left w:val="nil"/>
+              <w:bottom w:val="single" w:sz="4" w:space="0" w:color="auto"/>
+              <w:right w:val="single" w:sz="4" w:space="0" w:color="auto"/>
+            </w:tcBorders>
+            <w:shd w:val="clear" w:color="auto" w:fill="auto"/>
+            <w:vAlign w:val="center"/>
+          </w:tcPr>
+          <w:p>
+            <w:pPr>
+              <w:jc w:val="right"/>
+              <w:rPr>
+                <w:rFonts w:ascii="Calibri" w:hAnsi="Calibri" w:cs="Calibri"/>
+                <w:color w:val="000000"/>
+                <w:sz w:val="20"/>
+                <w:szCs w:val="20"/>
+                <w:lang w:eastAsia="zh-CN"/>
+              </w:rPr>
+            </w:pPr>
+            <w:r>
+              <w:rPr>
+                <w:rFonts w:ascii="Calibri" w:hAnsi="Calibri" w:cs="Calibri"/>
+                <w:color w:val="000000"/>
+                <w:sz w:val="20"/>
+                <w:szCs w:val="20"/>
+                <w:lang w:eastAsia="zh-CN"/>
+              </w:rPr>
+              <w:t>38</w:t>
+            </w:r>
+          </w:p>
+        </w:tc>
+        <w:tc>
+          <w:tcPr>
+            <w:tcW w:w="990" w:type="dxa"/>
+            <w:tcBorders>
+              <w:top w:val="nil"/>
+              <w:left w:val="nil"/>
+              <w:bottom w:val="single" w:sz="4" w:space="0" w:color="auto"/>
+              <w:right w:val="single" w:sz="4" w:space="0" w:color="auto"/>
+            </w:tcBorders>
+            <w:shd w:val="clear" w:color="auto" w:fill="auto"/>
+            <w:vAlign w:val="center"/>
+          </w:tcPr>
+          <w:p>
+            <w:pPr>
+              <w:jc w:val="right"/>
+              <w:rPr>
+                <w:rFonts w:ascii="Calibri" w:hAnsi="Calibri" w:cs="Calibri"/>
+                <w:i/>
+                <w:color w:val="000000"/>
+                <w:sz w:val="20"/>
+                <w:szCs w:val="20"/>
+                <w:lang w:eastAsia="zh-CN"/>
+              </w:rPr>
+            </w:pPr>
+            <w:r>
+              <w:rPr>
+                <w:rFonts w:ascii="Calibri" w:hAnsi="Calibri" w:cs="Calibri"/>
+                <w:i/>
+                <w:color w:val="000000"/>
+                <w:sz w:val="20"/>
+                <w:szCs w:val="20"/>
+                <w:lang w:eastAsia="zh-CN"/>
+              </w:rPr>
+              <w:t>2.4</w:t>
+            </w:r>
+          </w:p>
+        </w:tc>
+      </w:tr>
+      <w:tr>
+        <w:trPr>
+          <w:cantSplit/>
+          <w:trHeight w:val="277"/>
+        </w:trPr>
+        <w:tc>
+          <w:tcPr>
+            <w:tcW w:w="2785" w:type="dxa"/>
+            <w:tcBorders>
+              <w:top w:val="nil"/>
+              <w:left w:val="single" w:sz="4" w:space="0" w:color="auto"/>
+              <w:bottom w:val="single" w:sz="4" w:space="0" w:color="auto"/>
+              <w:right w:val="single" w:sz="4" w:space="0" w:color="auto"/>
+            </w:tcBorders>
+            <w:shd w:val="clear" w:color="auto" w:fill="auto"/>
+            <w:vAlign w:val="center"/>
+            <w:hideMark/>
+          </w:tcPr>
+          <w:p>
+            <w:pPr>
+              <w:rPr>
+                <w:rFonts w:ascii="Calibri" w:hAnsi="Calibri" w:cs="Calibri"/>
+                <w:color w:val="000000"/>
+                <w:sz w:val="20"/>
+                <w:szCs w:val="20"/>
+                <w:lang w:eastAsia="zh-CN"/>
+              </w:rPr>
+            </w:pPr>
+            <w:r>
+              <w:rPr>
+                <w:rFonts w:ascii="Calibri" w:hAnsi="Calibri" w:cs="Calibri"/>
+                <w:color w:val="000000"/>
+                <w:sz w:val="20"/>
+                <w:szCs w:val="20"/>
+                <w:lang w:eastAsia="zh-CN"/>
+              </w:rPr>
+              <w:t>Assess students’ learning through tests</w:t>
+            </w:r>
+            <w:r>
+              <w:rPr>
+                <w:rFonts w:ascii="Calibri" w:hAnsi="Calibri" w:cs="Calibri"/>
+                <w:color w:val="000000"/>
+                <w:sz w:val="20"/>
+                <w:szCs w:val="20"/>
+                <w:lang w:eastAsia="zh-CN"/>
+              </w:rPr>
+              <w:t xml:space="preserve"> </w:t>
+            </w:r>
+          </w:p>
+        </w:tc>
+        <w:tc>
+          <w:tcPr>
+            <w:tcW w:w="990" w:type="dxa"/>
+            <w:tcBorders>
+              <w:top w:val="nil"/>
+              <w:left w:val="nil"/>
+              <w:bottom w:val="single" w:sz="4" w:space="0" w:color="auto"/>
+              <w:right w:val="single" w:sz="4" w:space="0" w:color="auto"/>
+            </w:tcBorders>
+            <w:shd w:val="clear" w:color="auto" w:fill="auto"/>
+            <w:vAlign w:val="center"/>
+          </w:tcPr>
+          <w:p>
+            <w:pPr>
+              <w:jc w:val="right"/>
+              <w:rPr>
+                <w:rFonts w:ascii="Calibri" w:hAnsi="Calibri" w:cs="Calibri"/>
+                <w:color w:val="000000"/>
+                <w:sz w:val="20"/>
+                <w:szCs w:val="20"/>
+                <w:lang w:eastAsia="zh-CN"/>
+              </w:rPr>
+            </w:pPr>
+            <w:r>
+              <w:rPr>
+                <w:rFonts w:ascii="Calibri" w:hAnsi="Calibri" w:cs="Calibri"/>
+                <w:color w:val="000000"/>
+                <w:sz w:val="20"/>
+                <w:szCs w:val="20"/>
+                <w:lang w:eastAsia="zh-CN"/>
+              </w:rPr>
+              <w:t>47</w:t>
+            </w:r>
+          </w:p>
+        </w:tc>
+        <w:tc>
+          <w:tcPr>
+            <w:tcW w:w="990" w:type="dxa"/>
+            <w:tcBorders>
+              <w:top w:val="nil"/>
+              <w:left w:val="nil"/>
+              <w:bottom w:val="single" w:sz="4" w:space="0" w:color="auto"/>
+              <w:right w:val="single" w:sz="4" w:space="0" w:color="auto"/>
+            </w:tcBorders>
+            <w:shd w:val="clear" w:color="auto" w:fill="auto"/>
+            <w:vAlign w:val="center"/>
+          </w:tcPr>
+          <w:p>
+            <w:pPr>
+              <w:jc w:val="right"/>
+              <w:rPr>
+                <w:rFonts w:ascii="Calibri" w:hAnsi="Calibri" w:cs="Calibri"/>
+                <w:i/>
+                <w:color w:val="000000"/>
+                <w:sz w:val="20"/>
+                <w:szCs w:val="20"/>
+                <w:lang w:eastAsia="zh-CN"/>
+              </w:rPr>
+            </w:pPr>
+            <w:r>
+              <w:rPr>
+                <w:rFonts w:ascii="Calibri" w:hAnsi="Calibri" w:cs="Calibri"/>
+                <w:i/>
+                <w:color w:val="000000"/>
+                <w:sz w:val="20"/>
+                <w:szCs w:val="20"/>
+                <w:lang w:eastAsia="zh-CN"/>
+              </w:rPr>
+              <w:t>2.5</w:t>
+            </w:r>
+          </w:p>
+        </w:tc>
+        <w:tc>
+          <w:tcPr>
+            <w:tcW w:w="990" w:type="dxa"/>
+            <w:tcBorders>
+              <w:top w:val="nil"/>
+              <w:left w:val="nil"/>
+              <w:bottom w:val="single" w:sz="4" w:space="0" w:color="auto"/>
+              <w:right w:val="single" w:sz="4" w:space="0" w:color="auto"/>
+            </w:tcBorders>
+            <w:shd w:val="clear" w:color="auto" w:fill="auto"/>
+            <w:vAlign w:val="center"/>
+          </w:tcPr>
+          <w:p>
+            <w:pPr>
+              <w:jc w:val="right"/>
+              <w:rPr>
+                <w:rFonts w:ascii="Calibri" w:hAnsi="Calibri" w:cs="Calibri"/>
+                <w:color w:val="000000"/>
+                <w:sz w:val="20"/>
+                <w:szCs w:val="20"/>
+                <w:lang w:eastAsia="zh-CN"/>
+              </w:rPr>
+            </w:pPr>
+            <w:r>
+              <w:rPr>
+                <w:rFonts w:ascii="Calibri" w:hAnsi="Calibri" w:cs="Calibri"/>
+                <w:color w:val="000000"/>
+                <w:sz w:val="20"/>
+                <w:szCs w:val="20"/>
+                <w:lang w:eastAsia="zh-CN"/>
+              </w:rPr>
+              <w:t>35</w:t>
+            </w:r>
+          </w:p>
+        </w:tc>
+        <w:tc>
+          <w:tcPr>
+            <w:tcW w:w="990" w:type="dxa"/>
+            <w:tcBorders>
+              <w:top w:val="nil"/>
+              <w:left w:val="nil"/>
+              <w:bottom w:val="single" w:sz="4" w:space="0" w:color="auto"/>
+              <w:right w:val="single" w:sz="4" w:space="0" w:color="auto"/>
+            </w:tcBorders>
+            <w:shd w:val="clear" w:color="auto" w:fill="auto"/>
+            <w:vAlign w:val="center"/>
+          </w:tcPr>
+          <w:p>
+            <w:pPr>
+              <w:jc w:val="right"/>
+              <w:rPr>
+                <w:rFonts w:ascii="Calibri" w:hAnsi="Calibri" w:cs="Calibri"/>
+                <w:i/>
+                <w:color w:val="000000"/>
+                <w:sz w:val="20"/>
+                <w:szCs w:val="20"/>
+                <w:lang w:eastAsia="zh-CN"/>
+              </w:rPr>
+            </w:pPr>
+            <w:r>
+              <w:rPr>
+                <w:rFonts w:ascii="Calibri" w:hAnsi="Calibri" w:cs="Calibri"/>
+                <w:i/>
+                <w:color w:val="000000"/>
+                <w:sz w:val="20"/>
+                <w:szCs w:val="20"/>
+                <w:lang w:eastAsia="zh-CN"/>
+              </w:rPr>
+              <w:t>2.5</w:t>
+            </w:r>
+          </w:p>
+        </w:tc>
+      </w:tr>
+      <w:tr>
+        <w:trPr>
+          <w:cantSplit/>
+          <w:trHeight w:val="277"/>
+        </w:trPr>
+        <w:tc>
+          <w:tcPr>
+            <w:tcW w:w="2785" w:type="dxa"/>
+            <w:tcBorders>
+              <w:top w:val="nil"/>
+              <w:left w:val="single" w:sz="4" w:space="0" w:color="auto"/>
+              <w:bottom w:val="single" w:sz="4" w:space="0" w:color="auto"/>
+              <w:right w:val="single" w:sz="4" w:space="0" w:color="auto"/>
+            </w:tcBorders>
+            <w:shd w:val="clear" w:color="auto" w:fill="auto"/>
+            <w:vAlign w:val="center"/>
+            <w:hideMark/>
+          </w:tcPr>
+          <w:p>
+            <w:pPr>
+              <w:rPr>
+                <w:rFonts w:ascii="Calibri" w:hAnsi="Calibri" w:cs="Calibri"/>
+                <w:color w:val="000000"/>
+                <w:sz w:val="20"/>
+                <w:szCs w:val="20"/>
+                <w:lang w:eastAsia="zh-CN"/>
+              </w:rPr>
+            </w:pPr>
+            <w:r>
+              <w:rPr>
+                <w:rFonts w:ascii="Calibri" w:hAnsi="Calibri" w:cs="Calibri"/>
+                <w:color w:val="000000"/>
+                <w:sz w:val="20"/>
+                <w:szCs w:val="20"/>
+                <w:lang w:eastAsia="zh-CN"/>
+              </w:rPr>
+              <w:t>Support collaboration among students</w:t>
+            </w:r>
+            <w:r>
+              <w:rPr>
+                <w:rFonts w:ascii="Calibri" w:hAnsi="Calibri" w:cs="Calibri"/>
+                <w:color w:val="000000"/>
+                <w:sz w:val="20"/>
+                <w:szCs w:val="20"/>
+                <w:lang w:eastAsia="zh-CN"/>
+              </w:rPr>
+              <w:t xml:space="preserve"> </w:t>
+            </w:r>
+          </w:p>
+        </w:tc>
+        <w:tc>
+          <w:tcPr>
+            <w:tcW w:w="990" w:type="dxa"/>
+            <w:tcBorders>
+              <w:top w:val="nil"/>
+              <w:left w:val="nil"/>
+              <w:bottom w:val="single" w:sz="4" w:space="0" w:color="auto"/>
+              <w:right w:val="single" w:sz="4" w:space="0" w:color="auto"/>
+            </w:tcBorders>
+            <w:shd w:val="clear" w:color="auto" w:fill="auto"/>
+            <w:vAlign w:val="center"/>
+          </w:tcPr>
+          <w:p>
+            <w:pPr>
+              <w:jc w:val="right"/>
+              <w:rPr>
+                <w:rFonts w:ascii="Calibri" w:hAnsi="Calibri" w:cs="Calibri"/>
+                <w:color w:val="000000"/>
+                <w:sz w:val="20"/>
+                <w:szCs w:val="20"/>
+                <w:lang w:eastAsia="zh-CN"/>
+              </w:rPr>
+            </w:pPr>
+            <w:r>
+              <w:rPr>
+                <w:rFonts w:ascii="Calibri" w:hAnsi="Calibri" w:cs="Calibri"/>
+                <w:color w:val="000000"/>
+                <w:sz w:val="20"/>
+                <w:szCs w:val="20"/>
+                <w:lang w:eastAsia="zh-CN"/>
+              </w:rPr>
+              <w:t>41</w:t>
+            </w:r>
+          </w:p>
+        </w:tc>
+        <w:tc>
+          <w:tcPr>
+            <w:tcW w:w="990" w:type="dxa"/>
+            <w:tcBorders>
+              <w:top w:val="nil"/>
+              <w:left w:val="nil"/>
+              <w:bottom w:val="single" w:sz="4" w:space="0" w:color="auto"/>
+              <w:right w:val="single" w:sz="4" w:space="0" w:color="auto"/>
+            </w:tcBorders>
+            <w:shd w:val="clear" w:color="auto" w:fill="auto"/>
+            <w:vAlign w:val="center"/>
+          </w:tcPr>
+          <w:p>
+            <w:pPr>
+              <w:jc w:val="right"/>
+              <w:rPr>
+                <w:rFonts w:ascii="Calibri" w:hAnsi="Calibri" w:cs="Calibri"/>
+                <w:i/>
+                <w:color w:val="000000"/>
+                <w:sz w:val="20"/>
+                <w:szCs w:val="20"/>
+                <w:lang w:eastAsia="zh-CN"/>
+              </w:rPr>
+            </w:pPr>
+            <w:r>
+              <w:rPr>
+                <w:rFonts w:ascii="Calibri" w:hAnsi="Calibri" w:cs="Calibri"/>
+                <w:i/>
+                <w:color w:val="000000"/>
+                <w:sz w:val="20"/>
+                <w:szCs w:val="20"/>
+                <w:lang w:eastAsia="zh-CN"/>
+              </w:rPr>
+              <w:t>2.1</w:t>
+            </w:r>
+          </w:p>
+        </w:tc>
+        <w:tc>
+          <w:tcPr>
+            <w:tcW w:w="990" w:type="dxa"/>
+            <w:tcBorders>
+              <w:top w:val="nil"/>
+              <w:left w:val="nil"/>
+              <w:bottom w:val="single" w:sz="4" w:space="0" w:color="auto"/>
+              <w:right w:val="single" w:sz="4" w:space="0" w:color="auto"/>
+            </w:tcBorders>
+            <w:shd w:val="clear" w:color="auto" w:fill="auto"/>
+            <w:vAlign w:val="center"/>
+          </w:tcPr>
+          <w:p>
+            <w:pPr>
+              <w:jc w:val="right"/>
+              <w:rPr>
+                <w:rFonts w:ascii="Calibri" w:hAnsi="Calibri" w:cs="Calibri"/>
+                <w:color w:val="000000"/>
+                <w:sz w:val="20"/>
+                <w:szCs w:val="20"/>
+                <w:lang w:eastAsia="zh-CN"/>
+              </w:rPr>
+            </w:pPr>
+            <w:r>
+              <w:rPr>
+                <w:rFonts w:ascii="Calibri" w:hAnsi="Calibri" w:cs="Calibri"/>
+                <w:color w:val="000000"/>
+                <w:sz w:val="20"/>
+                <w:szCs w:val="20"/>
+                <w:lang w:eastAsia="zh-CN"/>
+              </w:rPr>
+              <w:t>27</w:t>
+            </w:r>
+          </w:p>
+        </w:tc>
+        <w:tc>
+          <w:tcPr>
+            <w:tcW w:w="990" w:type="dxa"/>
+            <w:tcBorders>
+              <w:top w:val="nil"/>
+              <w:left w:val="nil"/>
+              <w:bottom w:val="single" w:sz="4" w:space="0" w:color="auto"/>
+              <w:right w:val="single" w:sz="4" w:space="0" w:color="auto"/>
+            </w:tcBorders>
+            <w:shd w:val="clear" w:color="auto" w:fill="auto"/>
+            <w:vAlign w:val="center"/>
+          </w:tcPr>
+          <w:p>
+            <w:pPr>
+              <w:jc w:val="right"/>
+              <w:rPr>
+                <w:rFonts w:ascii="Calibri" w:hAnsi="Calibri" w:cs="Calibri"/>
+                <w:i/>
+                <w:color w:val="000000"/>
+                <w:sz w:val="20"/>
+                <w:szCs w:val="20"/>
+                <w:lang w:eastAsia="zh-CN"/>
+              </w:rPr>
+            </w:pPr>
+            <w:r>
+              <w:rPr>
+                <w:rFonts w:ascii="Calibri" w:hAnsi="Calibri" w:cs="Calibri"/>
+                <w:i/>
+                <w:color w:val="000000"/>
+                <w:sz w:val="20"/>
+                <w:szCs w:val="20"/>
+                <w:lang w:eastAsia="zh-CN"/>
+              </w:rPr>
+              <w:t>2.2</w:t>
+            </w:r>
+          </w:p>
+        </w:tc>
+      </w:tr>
+      <w:tr>
+        <w:trPr>
+          <w:cantSplit/>
+          <w:trHeight w:val="277"/>
+        </w:trPr>
+        <w:tc>
+          <w:tcPr>
+            <w:tcW w:w="2785" w:type="dxa"/>
+            <w:tcBorders>
+              <w:top w:val="nil"/>
+              <w:left w:val="single" w:sz="4" w:space="0" w:color="auto"/>
+              <w:bottom w:val="single" w:sz="4" w:space="0" w:color="auto"/>
+              <w:right w:val="single" w:sz="4" w:space="0" w:color="auto"/>
+            </w:tcBorders>
+            <w:shd w:val="clear" w:color="auto" w:fill="auto"/>
+            <w:vAlign w:val="center"/>
+            <w:hideMark/>
+          </w:tcPr>
+          <w:p>
+            <w:pPr>
+              <w:rPr>
+                <w:rFonts w:ascii="Calibri" w:hAnsi="Calibri" w:cs="Calibri"/>
+                <w:color w:val="000000"/>
+                <w:sz w:val="20"/>
+                <w:szCs w:val="20"/>
+                <w:lang w:eastAsia="zh-CN"/>
+              </w:rPr>
+            </w:pPr>
+            <w:r>
+              <w:rPr>
+                <w:rFonts w:ascii="Calibri" w:hAnsi="Calibri" w:cs="Calibri"/>
+                <w:color w:val="000000"/>
+                <w:sz w:val="20"/>
+                <w:szCs w:val="20"/>
+                <w:lang w:eastAsia="zh-CN"/>
+              </w:rPr>
+              <w:t>Provide feedback to students on their work</w:t>
+            </w:r>
+            <w:r>
+              <w:rPr>
+                <w:rFonts w:ascii="Calibri" w:hAnsi="Calibri" w:cs="Calibri"/>
+                <w:color w:val="000000"/>
+                <w:sz w:val="20"/>
+                <w:szCs w:val="20"/>
+                <w:lang w:eastAsia="zh-CN"/>
+              </w:rPr>
+              <w:t xml:space="preserve"> </w:t>
+            </w:r>
+          </w:p>
+        </w:tc>
+        <w:tc>
+          <w:tcPr>
+            <w:tcW w:w="990" w:type="dxa"/>
+            <w:tcBorders>
+              <w:top w:val="nil"/>
+              <w:left w:val="nil"/>
+              <w:bottom w:val="single" w:sz="4" w:space="0" w:color="auto"/>
+              <w:right w:val="single" w:sz="4" w:space="0" w:color="auto"/>
+            </w:tcBorders>
+            <w:shd w:val="clear" w:color="auto" w:fill="auto"/>
+            <w:vAlign w:val="center"/>
+          </w:tcPr>
+          <w:p>
+            <w:pPr>
+              <w:jc w:val="right"/>
+              <w:rPr>
+                <w:rFonts w:ascii="Calibri" w:hAnsi="Calibri" w:cs="Calibri"/>
+                <w:color w:val="000000"/>
+                <w:sz w:val="20"/>
+                <w:szCs w:val="20"/>
+                <w:lang w:eastAsia="zh-CN"/>
+              </w:rPr>
+            </w:pPr>
+            <w:r>
+              <w:rPr>
+                <w:rFonts w:ascii="Calibri" w:hAnsi="Calibri" w:cs="Calibri"/>
+                <w:color w:val="000000"/>
+                <w:sz w:val="20"/>
+                <w:szCs w:val="20"/>
+                <w:lang w:eastAsia="zh-CN"/>
+              </w:rPr>
+              <w:t>41</w:t>
+            </w:r>
+          </w:p>
+        </w:tc>
+        <w:tc>
+          <w:tcPr>
+            <w:tcW w:w="990" w:type="dxa"/>
+            <w:tcBorders>
+              <w:top w:val="nil"/>
+              <w:left w:val="nil"/>
+              <w:bottom w:val="single" w:sz="4" w:space="0" w:color="auto"/>
+              <w:right w:val="single" w:sz="4" w:space="0" w:color="auto"/>
+            </w:tcBorders>
+            <w:shd w:val="clear" w:color="auto" w:fill="auto"/>
+            <w:vAlign w:val="center"/>
+          </w:tcPr>
+          <w:p>
+            <w:pPr>
+              <w:jc w:val="right"/>
+              <w:rPr>
+                <w:rFonts w:ascii="Calibri" w:hAnsi="Calibri" w:cs="Calibri"/>
+                <w:i/>
+                <w:color w:val="000000"/>
+                <w:sz w:val="20"/>
+                <w:szCs w:val="20"/>
+                <w:lang w:eastAsia="zh-CN"/>
+              </w:rPr>
+            </w:pPr>
+            <w:r>
+              <w:rPr>
+                <w:rFonts w:ascii="Calibri" w:hAnsi="Calibri" w:cs="Calibri"/>
+                <w:i/>
+                <w:color w:val="000000"/>
+                <w:sz w:val="20"/>
+                <w:szCs w:val="20"/>
+                <w:lang w:eastAsia="zh-CN"/>
+              </w:rPr>
+              <w:t>1.7</w:t>
+            </w:r>
+          </w:p>
+        </w:tc>
+        <w:tc>
+          <w:tcPr>
+            <w:tcW w:w="990" w:type="dxa"/>
+            <w:tcBorders>
+              <w:top w:val="nil"/>
+              <w:left w:val="nil"/>
+              <w:bottom w:val="single" w:sz="4" w:space="0" w:color="auto"/>
+              <w:right w:val="single" w:sz="4" w:space="0" w:color="auto"/>
+            </w:tcBorders>
+            <w:shd w:val="clear" w:color="auto" w:fill="auto"/>
+            <w:vAlign w:val="center"/>
+          </w:tcPr>
+          <w:p>
+            <w:pPr>
+              <w:jc w:val="right"/>
+              <w:rPr>
+                <w:rFonts w:ascii="Calibri" w:hAnsi="Calibri" w:cs="Calibri"/>
+                <w:color w:val="000000"/>
+                <w:sz w:val="20"/>
+                <w:szCs w:val="20"/>
+                <w:lang w:eastAsia="zh-CN"/>
+              </w:rPr>
+            </w:pPr>
+            <w:r>
+              <w:rPr>
+                <w:rFonts w:ascii="Calibri" w:hAnsi="Calibri" w:cs="Calibri"/>
+                <w:color w:val="000000"/>
+                <w:sz w:val="20"/>
+                <w:szCs w:val="20"/>
+                <w:lang w:eastAsia="zh-CN"/>
+              </w:rPr>
+              <w:t>29</w:t>
+            </w:r>
+          </w:p>
+        </w:tc>
+        <w:tc>
+          <w:tcPr>
+            <w:tcW w:w="990" w:type="dxa"/>
+            <w:tcBorders>
+              <w:top w:val="nil"/>
+              <w:left w:val="nil"/>
+              <w:bottom w:val="single" w:sz="4" w:space="0" w:color="auto"/>
+              <w:right w:val="single" w:sz="4" w:space="0" w:color="auto"/>
+            </w:tcBorders>
+            <w:shd w:val="clear" w:color="auto" w:fill="auto"/>
+            <w:vAlign w:val="center"/>
+          </w:tcPr>
+          <w:p>
+            <w:pPr>
+              <w:jc w:val="right"/>
+              <w:rPr>
+                <w:rFonts w:ascii="Calibri" w:hAnsi="Calibri" w:cs="Calibri"/>
+                <w:i/>
+                <w:color w:val="000000"/>
+                <w:sz w:val="20"/>
+                <w:szCs w:val="20"/>
+                <w:lang w:eastAsia="zh-CN"/>
+              </w:rPr>
+            </w:pPr>
+            <w:r>
+              <w:rPr>
+                <w:rFonts w:ascii="Calibri" w:hAnsi="Calibri" w:cs="Calibri"/>
+                <w:i/>
+                <w:color w:val="000000"/>
+                <w:sz w:val="20"/>
+                <w:szCs w:val="20"/>
+                <w:lang w:eastAsia="zh-CN"/>
+              </w:rPr>
+              <w:t>2.1</w:t>
+            </w:r>
+          </w:p>
+        </w:tc>
+      </w:tr>
+      <w:tr>
+        <w:trPr>
+          <w:cantSplit/>
+          <w:trHeight w:val="512"/>
+        </w:trPr>
+        <w:tc>
+          <w:tcPr>
+            <w:tcW w:w="2785" w:type="dxa"/>
+            <w:tcBorders>
+              <w:top w:val="nil"/>
+              <w:left w:val="single" w:sz="4" w:space="0" w:color="auto"/>
+              <w:bottom w:val="single" w:sz="4" w:space="0" w:color="auto"/>
+              <w:right w:val="single" w:sz="4" w:space="0" w:color="auto"/>
+            </w:tcBorders>
+            <w:shd w:val="clear" w:color="auto" w:fill="auto"/>
+            <w:vAlign w:val="center"/>
+            <w:hideMark/>
+          </w:tcPr>
+          <w:p>
+            <w:pPr>
+              <w:rPr>
+                <w:rFonts w:ascii="Calibri" w:hAnsi="Calibri" w:cs="Calibri"/>
+                <w:color w:val="000000"/>
+                <w:sz w:val="20"/>
+                <w:szCs w:val="20"/>
+                <w:lang w:eastAsia="zh-CN"/>
+              </w:rPr>
+            </w:pPr>
+            <w:r>
+              <w:rPr>
+                <w:rFonts w:ascii="Calibri" w:hAnsi="Calibri" w:cs="Calibri"/>
+                <w:color w:val="000000"/>
+                <w:sz w:val="20"/>
+                <w:szCs w:val="20"/>
+                <w:lang w:eastAsia="zh-CN"/>
+              </w:rPr>
+              <w:t>Mediate communication between students and experts</w:t>
+            </w:r>
+            <w:r>
+              <w:rPr>
+                <w:rFonts w:ascii="Calibri" w:hAnsi="Calibri" w:cs="Calibri"/>
+                <w:color w:val="000000"/>
+                <w:sz w:val="20"/>
+                <w:szCs w:val="20"/>
+                <w:lang w:eastAsia="zh-CN"/>
+              </w:rPr>
+              <w:t xml:space="preserve"> </w:t>
+            </w:r>
+          </w:p>
+        </w:tc>
+        <w:tc>
+          <w:tcPr>
+            <w:tcW w:w="990" w:type="dxa"/>
+            <w:tcBorders>
+              <w:top w:val="nil"/>
+              <w:left w:val="nil"/>
+              <w:bottom w:val="single" w:sz="4" w:space="0" w:color="auto"/>
+              <w:right w:val="single" w:sz="4" w:space="0" w:color="auto"/>
+            </w:tcBorders>
+            <w:shd w:val="clear" w:color="auto" w:fill="auto"/>
+            <w:vAlign w:val="center"/>
+          </w:tcPr>
+          <w:p>
+            <w:pPr>
+              <w:jc w:val="right"/>
+              <w:rPr>
+                <w:rFonts w:ascii="Calibri" w:hAnsi="Calibri" w:cs="Calibri"/>
+                <w:color w:val="000000"/>
+                <w:sz w:val="20"/>
+                <w:szCs w:val="20"/>
+                <w:lang w:eastAsia="zh-CN"/>
+              </w:rPr>
+            </w:pPr>
+            <w:r>
+              <w:rPr>
+                <w:rFonts w:ascii="Calibri" w:hAnsi="Calibri" w:cs="Calibri"/>
+                <w:color w:val="000000"/>
+                <w:sz w:val="20"/>
+                <w:szCs w:val="20"/>
+                <w:lang w:eastAsia="zh-CN"/>
+              </w:rPr>
+              <w:t>28</w:t>
+            </w:r>
+          </w:p>
+        </w:tc>
+        <w:tc>
+          <w:tcPr>
+            <w:tcW w:w="990" w:type="dxa"/>
+            <w:tcBorders>
+              <w:top w:val="nil"/>
+              <w:left w:val="nil"/>
+              <w:bottom w:val="single" w:sz="4" w:space="0" w:color="auto"/>
+              <w:right w:val="single" w:sz="4" w:space="0" w:color="auto"/>
+            </w:tcBorders>
+            <w:shd w:val="clear" w:color="auto" w:fill="auto"/>
+            <w:vAlign w:val="center"/>
+          </w:tcPr>
+          <w:p>
+            <w:pPr>
+              <w:jc w:val="right"/>
+              <w:rPr>
+                <w:rFonts w:ascii="Calibri" w:hAnsi="Calibri" w:cs="Calibri"/>
+                <w:i/>
+                <w:color w:val="000000"/>
+                <w:sz w:val="20"/>
+                <w:szCs w:val="20"/>
+                <w:lang w:eastAsia="zh-CN"/>
+              </w:rPr>
+            </w:pPr>
+            <w:r>
+              <w:rPr>
+                <w:rFonts w:ascii="Calibri" w:hAnsi="Calibri" w:cs="Calibri"/>
+                <w:i/>
+                <w:color w:val="000000"/>
+                <w:sz w:val="20"/>
+                <w:szCs w:val="20"/>
+                <w:lang w:eastAsia="zh-CN"/>
+              </w:rPr>
+              <w:t>1.9</w:t>
+            </w:r>
+          </w:p>
+        </w:tc>
+        <w:tc>
+          <w:tcPr>
+            <w:tcW w:w="990" w:type="dxa"/>
+            <w:tcBorders>
+              <w:top w:val="nil"/>
+              <w:left w:val="nil"/>
+              <w:bottom w:val="single" w:sz="4" w:space="0" w:color="auto"/>
+              <w:right w:val="single" w:sz="4" w:space="0" w:color="auto"/>
+            </w:tcBorders>
+            <w:shd w:val="clear" w:color="auto" w:fill="auto"/>
+            <w:vAlign w:val="center"/>
+          </w:tcPr>
+          <w:p>
+            <w:pPr>
+              <w:jc w:val="right"/>
+              <w:rPr>
+                <w:rFonts w:ascii="Calibri" w:hAnsi="Calibri" w:cs="Calibri"/>
+                <w:color w:val="000000"/>
+                <w:sz w:val="20"/>
+                <w:szCs w:val="20"/>
+                <w:lang w:eastAsia="zh-CN"/>
+              </w:rPr>
+            </w:pPr>
+            <w:r>
+              <w:rPr>
+                <w:rFonts w:ascii="Calibri" w:hAnsi="Calibri" w:cs="Calibri"/>
+                <w:color w:val="000000"/>
+                <w:sz w:val="20"/>
+                <w:szCs w:val="20"/>
+                <w:lang w:eastAsia="zh-CN"/>
+              </w:rPr>
+              <w:t>18</w:t>
+            </w:r>
+          </w:p>
+        </w:tc>
+        <w:tc>
+          <w:tcPr>
+            <w:tcW w:w="990" w:type="dxa"/>
+            <w:tcBorders>
+              <w:top w:val="nil"/>
+              <w:left w:val="nil"/>
+              <w:bottom w:val="single" w:sz="4" w:space="0" w:color="auto"/>
+              <w:right w:val="single" w:sz="4" w:space="0" w:color="auto"/>
+            </w:tcBorders>
+            <w:shd w:val="clear" w:color="auto" w:fill="auto"/>
+            <w:vAlign w:val="center"/>
+          </w:tcPr>
+          <w:p>
+            <w:pPr>
+              <w:jc w:val="right"/>
+              <w:rPr>
+                <w:rFonts w:ascii="Calibri" w:hAnsi="Calibri" w:cs="Calibri"/>
+                <w:i/>
+                <w:color w:val="000000"/>
+                <w:sz w:val="20"/>
+                <w:szCs w:val="20"/>
+                <w:lang w:eastAsia="zh-CN"/>
+              </w:rPr>
+            </w:pPr>
+            <w:r>
+              <w:rPr>
+                <w:rFonts w:ascii="Calibri" w:hAnsi="Calibri" w:cs="Calibri"/>
+                <w:i/>
+                <w:color w:val="000000"/>
+                <w:sz w:val="20"/>
+                <w:szCs w:val="20"/>
+                <w:lang w:eastAsia="zh-CN"/>
+              </w:rPr>
+              <w:t>2.0</w:t>
+            </w:r>
+          </w:p>
+        </w:tc>
+      </w:tr>
+    </w:tbl>
+    <w:p>
+      <w:pPr>
+        <w:pStyle w:val="super-scripted"/>
+        <w:spacing w:before="120" w:beforeAutospacing="0" w:after="360" w:afterAutospacing="0" w:line="255" w:lineRule="atLeast"/>
+        <w:rPr>
+          <w:rFonts w:ascii="Arial" w:hAnsi="Arial" w:cs="Arial"/>
+          <w:sz w:val="20"/>
+          <w:szCs w:val="20"/>
+        </w:rPr>
         <w:sectPr>
           <w:pgSz w:w="15840" w:h="12240" w:orient="landscape"/>
           <w:pgMar w:top="720" w:right="720" w:bottom="720" w:left="720" w:header="720" w:footer="720" w:gutter="0"/>
@@ -25288,84 +27884,6 @@
           <w:docGrid w:linePitch="360"/>
         </w:sectPr>
       </w:pPr>
-      <w:r>
-        <w:rPr>
-          <w:rFonts w:ascii="Arial" w:hAnsi="Arial" w:cs="Arial"/>
-          <w:sz w:val="20"/>
-          <w:szCs w:val="20"/>
-        </w:rPr>
-        <w:t xml:space="preserve">NOTE: </w:t>
-      </w:r>
-      <w:r>
-        <w:rPr>
-          <w:rFonts w:ascii="Arial" w:hAnsi="Arial" w:cs="Arial"/>
-          <w:sz w:val="20"/>
-          <w:szCs w:val="20"/>
-        </w:rPr>
-        <w:t xml:space="preserve">Teaching practices are ordered by percentage of teachers, who agree or strongly agreed with having enough time to prepare lessons, using ICT in them, from largest to smallest. </w:t>
-      </w:r>
-      <w:r>
-        <w:rPr>
-          <w:rFonts w:ascii="Arial" w:hAnsi="Arial" w:cs="Arial"/>
-          <w:sz w:val="18"/>
-          <w:szCs w:val="18"/>
-        </w:rPr>
-        <w:t xml:space="preserve">Standard error is noted by </w:t>
-      </w:r>
-      <w:proofErr w:type="spellStart"/>
-      <w:r>
-        <w:rPr>
-          <w:rFonts w:ascii="Arial" w:hAnsi="Arial" w:cs="Arial"/>
-          <w:i/>
-          <w:iCs/>
-          <w:sz w:val="18"/>
-          <w:szCs w:val="18"/>
-        </w:rPr>
-        <w:t>s.e.</w:t>
-      </w:r>
-      <w:proofErr w:type="spellEnd"/>
-      <w:r>
-        <w:rPr>
-          <w:rFonts w:ascii="Arial" w:hAnsi="Arial" w:cs="Arial"/>
-          <w:i/>
-          <w:iCs/>
-          <w:sz w:val="18"/>
-          <w:szCs w:val="18"/>
-        </w:rPr>
-        <w:t xml:space="preserve"> </w:t>
-      </w:r>
-      <w:r>
-        <w:rPr>
-          <w:rFonts w:ascii="Arial" w:hAnsi="Arial" w:cs="Arial"/>
-          <w:sz w:val="20"/>
-          <w:szCs w:val="20"/>
-        </w:rPr>
-        <w:t>Additional notes will be added to future drafts.</w:t>
-      </w:r>
-      <w:r>
-        <w:rPr>
-          <w:rFonts w:ascii="Arial" w:hAnsi="Arial" w:cs="Arial"/>
-          <w:sz w:val="20"/>
-          <w:szCs w:val="20"/>
-        </w:rPr>
-        <w:br/>
-      </w:r>
-      <w:r>
-        <w:rPr>
-          <w:rFonts w:ascii="Arial" w:hAnsi="Arial" w:cs="Arial"/>
-          <w:sz w:val="20"/>
-          <w:szCs w:val="20"/>
-        </w:rPr>
-        <w:t xml:space="preserve">SOURCE: </w:t>
-      </w:r>
-      <w:r>
-        <w:rPr>
-          <w:rFonts w:ascii="Arial" w:hAnsi="Arial" w:cs="Arial"/>
-          <w:sz w:val="20"/>
-          <w:szCs w:val="20"/>
-        </w:rPr>
-        <w:t>International Association for the Evaluation of Educational Achievement (IEA), The International Computer and Information Literacy Study (ICILS), 2018.</w:t>
-      </w:r>
     </w:p>
     <w:bookmarkEnd w:id="1"/>
     <w:bookmarkEnd w:id="2"/>
@@ -26272,7 +28790,7 @@
               <v:stroke joinstyle="miter"/>
               <v:path gradientshapeok="t" o:connecttype="rect"/>
             </v:shapetype>
-            <v:shape id="Text Box 10" o:spid="_x0000_s1026" type="#_x0000_t202" style="position:absolute;margin-left:259.05pt;margin-top:432.25pt;width:212.45pt;height:1in;z-index:-251658237;visibility:visible;mso-wrap-style:square;mso-height-percent:0;mso-wrap-distance-left:9pt;mso-wrap-distance-top:0;mso-wrap-distance-right:9pt;mso-wrap-distance-bottom:0;mso-position-horizontal:absolute;mso-position-horizontal-relative:margin;mso-position-vertical:absolute;mso-position-vertical-relative:page;mso-height-percent:0;mso-height-relative:margin;v-text-anchor:middle" o:gfxdata="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" filled="f" stroked="f" strokeweight=".5pt">
+            <v:shape id="Text Box 10" o:spid="_x0000_s1026" type="#_x0000_t202" style="position:absolute;margin-left:259.05pt;margin-top:432.25pt;width:212.45pt;height:1in;z-index:-251658237;visibility:visible;mso-wrap-style:square;mso-height-percent:0;mso-wrap-distance-left:9pt;mso-wrap-distance-top:0;mso-wrap-distance-right:9pt;mso-wrap-distance-bottom:0;mso-position-horizontal:absolute;mso-position-horizontal-relative:margin;mso-position-vertical:absolute;mso-position-vertical-relative:page;mso-height-percent:0;mso-height-relative:margin;v-text-anchor:middle" o:gfxdata="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" filled="f" stroked="f" strokeweight=".5pt">
               <v:textbox>
                 <w:txbxContent>
                   <w:p>
@@ -26440,7 +28958,7 @@
         </mc:Choice>
         <mc:Fallback>
           <w:pict>
-            <v:group w14:anchorId="2F79309B" id="Group 125" o:spid="_x0000_s1027" style="position:absolute;margin-left:560.8pt;margin-top:0;width:612pt;height:1in;z-index:251658242;mso-position-horizontal:right;mso-position-horizontal-relative:page;mso-position-vertical:top;mso-position-vertical-relative:bottom-margin-area" coordsize="77724,9144" o:gfxdata="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">
+            <v:group w14:anchorId="2F79309B" id="Group 125" o:spid="_x0000_s1027" style="position:absolute;margin-left:560.8pt;margin-top:0;width:612pt;height:1in;z-index:251658242;mso-position-horizontal:right;mso-position-horizontal-relative:page;mso-position-vertical:top;mso-position-vertical-relative:bottom-margin-area" coordsize="77724,9144" o:gfxdata="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">
               <v:shapetype id="_x0000_t75" coordsize="21600,21600" o:spt="75" o:preferrelative="t" path="m@4@5l@4@11@9@11@9@5xe" filled="f" stroked="f">
                 <v:stroke joinstyle="miter"/>
                 <v:formulas>
@@ -31844,10 +34362,21 @@
 </file>
 
 <file path=customXml/item1.xml><?xml version="1.0" encoding="utf-8"?>
-<b:Sources xmlns:b="http://schemas.openxmlformats.org/officeDocument/2006/bibliography" xmlns="http://schemas.openxmlformats.org/officeDocument/2006/bibliography" SelectedStyle="\APASixthEditionOfficeOnline.xsl" StyleName="APA" Version="6"/>
+<p:properties xmlns:p="http://schemas.microsoft.com/office/2006/metadata/properties" xmlns:xsi="http://www.w3.org/2001/XMLSchema-instance" xmlns:pc="http://schemas.microsoft.com/office/infopath/2007/PartnerControls">
+  <documentManagement/>
+</p:properties>
 </file>
 
 <file path=customXml/item2.xml><?xml version="1.0" encoding="utf-8"?>
+<?mso-contentType ?>
+<FormTemplates xmlns="http://schemas.microsoft.com/sharepoint/v3/contenttype/forms">
+  <Display>DocumentLibraryForm</Display>
+  <Edit>DocumentLibraryForm</Edit>
+  <New>DocumentLibraryForm</New>
+</FormTemplates>
+</file>
+
+<file path=customXml/item3.xml><?xml version="1.0" encoding="utf-8"?>
 <ct:contentTypeSchema xmlns:ct="http://schemas.microsoft.com/office/2006/metadata/contentType" xmlns:ma="http://schemas.microsoft.com/office/2006/metadata/properties/metaAttributes" ct:_="" ma:_="" ma:contentTypeName="Document" ma:contentTypeID="0x0101002E9EEB4BFDBE724889540CEC93CECF60" ma:contentTypeVersion="13" ma:contentTypeDescription="Create a new document." ma:contentTypeScope="" ma:versionID="ed2eef464ca8bfc683e82617d80db06b">
   <xsd:schema xmlns:xsd="http://www.w3.org/2001/XMLSchema" xmlns:xs="http://www.w3.org/2001/XMLSchema" xmlns:p="http://schemas.microsoft.com/office/2006/metadata/properties" xmlns:ns2="549a289b-8e6a-4e31-bef4-b291db579342" xmlns:ns3="8b37d88b-3b40-4d7c-8b15-3a01ef25eadf" targetNamespace="http://schemas.microsoft.com/office/2006/metadata/properties" ma:root="true" ma:fieldsID="fb893400df6a41f5e52d8582d1cfab1e" ns2:_="" ns3:_="">
     <xsd:import namespace="549a289b-8e6a-4e31-bef4-b291db579342"/>
@@ -32058,30 +34587,28 @@
 </ct:contentTypeSchema>
 </file>
 
-<file path=customXml/item3.xml><?xml version="1.0" encoding="utf-8"?>
-<?mso-contentType ?>
-<FormTemplates xmlns="http://schemas.microsoft.com/sharepoint/v3/contenttype/forms">
-  <Display>DocumentLibraryForm</Display>
-  <Edit>DocumentLibraryForm</Edit>
-  <New>DocumentLibraryForm</New>
-</FormTemplates>
-</file>
-
 <file path=customXml/item4.xml><?xml version="1.0" encoding="utf-8"?>
-<p:properties xmlns:p="http://schemas.microsoft.com/office/2006/metadata/properties" xmlns:xsi="http://www.w3.org/2001/XMLSchema-instance" xmlns:pc="http://schemas.microsoft.com/office/infopath/2007/PartnerControls">
-  <documentManagement/>
-</p:properties>
+<b:Sources xmlns:b="http://schemas.openxmlformats.org/officeDocument/2006/bibliography" xmlns="http://schemas.openxmlformats.org/officeDocument/2006/bibliography" SelectedStyle="\APASixthEditionOfficeOnline.xsl" StyleName="APA" Version="6"/>
 </file>
 
 <file path=customXml/itemProps1.xml><?xml version="1.0" encoding="utf-8"?>
-<ds:datastoreItem xmlns:ds="http://schemas.openxmlformats.org/officeDocument/2006/customXml" ds:itemID="{C305B9BE-37EF-4F0A-A88A-FDA2340A3CA9}">
+<ds:datastoreItem xmlns:ds="http://schemas.openxmlformats.org/officeDocument/2006/customXml" ds:itemID="{78446511-94C5-4AE0-8F80-967A559D59F9}">
   <ds:schemaRefs>
-    <ds:schemaRef ds:uri="http://schemas.openxmlformats.org/officeDocument/2006/bibliography"/>
+    <ds:schemaRef ds:uri="http://schemas.microsoft.com/office/2006/metadata/properties"/>
+    <ds:schemaRef ds:uri="http://schemas.microsoft.com/office/infopath/2007/PartnerControls"/>
   </ds:schemaRefs>
 </ds:datastoreItem>
 </file>
 
 <file path=customXml/itemProps2.xml><?xml version="1.0" encoding="utf-8"?>
+<ds:datastoreItem xmlns:ds="http://schemas.openxmlformats.org/officeDocument/2006/customXml" ds:itemID="{4A34ED43-B132-4A92-9807-C6DB3DB33EBD}">
+  <ds:schemaRefs>
+    <ds:schemaRef ds:uri="http://schemas.microsoft.com/sharepoint/v3/contenttype/forms"/>
+  </ds:schemaRefs>
+</ds:datastoreItem>
+</file>
+
+<file path=customXml/itemProps3.xml><?xml version="1.0" encoding="utf-8"?>
 <ds:datastoreItem xmlns:ds="http://schemas.openxmlformats.org/officeDocument/2006/customXml" ds:itemID="{B94FDECE-B317-4B00-89B7-2BA251F2D453}">
   <ds:schemaRefs>
     <ds:schemaRef ds:uri="http://schemas.microsoft.com/office/2006/metadata/contentType"/>
@@ -32100,27 +34627,10 @@
 </ds:datastoreItem>
 </file>
 
-<file path=customXml/itemProps3.xml><?xml version="1.0" encoding="utf-8"?>
-<ds:datastoreItem xmlns:ds="http://schemas.openxmlformats.org/officeDocument/2006/customXml" ds:itemID="{4A34ED43-B132-4A92-9807-C6DB3DB33EBD}">
+<file path=customXml/itemProps4.xml><?xml version="1.0" encoding="utf-8"?>
+<ds:datastoreItem xmlns:ds="http://schemas.openxmlformats.org/officeDocument/2006/customXml" ds:itemID="{C305B9BE-37EF-4F0A-A88A-FDA2340A3CA9}">
   <ds:schemaRefs>
-    <ds:schemaRef ds:uri="http://schemas.microsoft.com/sharepoint/v3/contenttype/forms"/>
-  </ds:schemaRefs>
-</ds:datastoreItem>
-</file>
-
-<file path=customXml/itemProps4.xml><?xml version="1.0" encoding="utf-8"?>
-<ds:datastoreItem xmlns:ds="http://schemas.openxmlformats.org/officeDocument/2006/customXml" ds:itemID="{78446511-94C5-4AE0-8F80-967A559D59F9}">
-  <ds:schemaRefs>
-    <ds:schemaRef ds:uri="http://schemas.microsoft.com/office/infopath/2007/PartnerControls"/>
-    <ds:schemaRef ds:uri="549a289b-8e6a-4e31-bef4-b291db579342"/>
-    <ds:schemaRef ds:uri="http://purl.org/dc/elements/1.1/"/>
-    <ds:schemaRef ds:uri="http://schemas.microsoft.com/office/2006/metadata/properties"/>
-    <ds:schemaRef ds:uri="http://purl.org/dc/terms/"/>
-    <ds:schemaRef ds:uri="8b37d88b-3b40-4d7c-8b15-3a01ef25eadf"/>
-    <ds:schemaRef ds:uri="http://schemas.microsoft.com/office/2006/documentManagement/types"/>
-    <ds:schemaRef ds:uri="http://schemas.openxmlformats.org/package/2006/metadata/core-properties"/>
-    <ds:schemaRef ds:uri="http://www.w3.org/XML/1998/namespace"/>
-    <ds:schemaRef ds:uri="http://purl.org/dc/dcmitype/"/>
+    <ds:schemaRef ds:uri="http://schemas.openxmlformats.org/officeDocument/2006/bibliography"/>
   </ds:schemaRefs>
 </ds:datastoreItem>
 </file>

</xml_diff>